<commit_message>
draft one of the research document
</commit_message>
<xml_diff>
--- a/Bingo Sim Pre-Release Research Document.docx
+++ b/Bingo Sim Pre-Release Research Document.docx
@@ -55,7 +55,15 @@
         <w:rPr>
           <w:lang w:val="en-SG"/>
         </w:rPr>
-        <w:t xml:space="preserve">You should use the following pages to make notes on the program. Identify what it does, how it </w:t>
+        <w:t xml:space="preserve">You should use the following pages to make notes on the program. Identify what it does, </w:t>
+      </w:r>
+      <w:bookmarkStart w:id="0" w:name="_GoBack"/>
+      <w:bookmarkEnd w:id="0"/>
+      <w:r>
+        <w:rPr>
+          <w:lang w:val="en-SG"/>
+        </w:rPr>
+        <w:t xml:space="preserve">how it </w:t>
       </w:r>
       <w:r>
         <w:rPr>
@@ -109,6 +117,37 @@
                 <w:b/>
               </w:rPr>
             </w:pPr>
+            <w:r>
+              <w:rPr>
+                <w:b/>
+              </w:rPr>
+              <w:t>System - Play the game ‘Bingo’</w:t>
+            </w:r>
+          </w:p>
+        </w:tc>
+      </w:tr>
+      <w:tr>
+        <w:trPr>
+          <w:trHeight w:val="532"/>
+        </w:trPr>
+        <w:tc>
+          <w:tcPr>
+            <w:tcW w:w="9028" w:type="dxa"/>
+          </w:tcPr>
+          <w:p>
+            <w:pPr>
+              <w:rPr>
+                <w:b/>
+                <w:lang w:val="en-GB"/>
+              </w:rPr>
+            </w:pPr>
+            <w:r>
+              <w:rPr>
+                <w:b/>
+                <w:lang w:val="en-GB"/>
+              </w:rPr>
+              <w:t>Purpose – To entertain people</w:t>
+            </w:r>
           </w:p>
         </w:tc>
       </w:tr>
@@ -126,6 +165,18 @@
                 <w:b/>
               </w:rPr>
             </w:pPr>
+            <w:r>
+              <w:rPr>
+                <w:b/>
+              </w:rPr>
+              <w:t>What it does – Displays the bingo card</w:t>
+            </w:r>
+            <w:r>
+              <w:rPr>
+                <w:b/>
+              </w:rPr>
+              <w:t>, calls out the numbers</w:t>
+            </w:r>
           </w:p>
         </w:tc>
       </w:tr>
@@ -143,6 +194,12 @@
                 <w:b/>
               </w:rPr>
             </w:pPr>
+            <w:r>
+              <w:rPr>
+                <w:b/>
+              </w:rPr>
+              <w:t>Data input – Did you win (Y/N), Menu choice (what sort of game you want to play)</w:t>
+            </w:r>
           </w:p>
         </w:tc>
       </w:tr>
@@ -158,25 +215,16 @@
             <w:pPr>
               <w:rPr>
                 <w:b/>
+                <w:lang w:val="en-GB"/>
               </w:rPr>
             </w:pPr>
-          </w:p>
-        </w:tc>
-      </w:tr>
-      <w:tr>
-        <w:trPr>
-          <w:trHeight w:val="532"/>
-        </w:trPr>
-        <w:tc>
-          <w:tcPr>
-            <w:tcW w:w="9028" w:type="dxa"/>
-          </w:tcPr>
-          <w:p>
-            <w:pPr>
+            <w:r>
               <w:rPr>
                 <w:b/>
+                <w:lang w:val="en-GB"/>
               </w:rPr>
-            </w:pPr>
+              <w:t>Data returned – Return the assigned number in Bingo Card, [a lot of other stuff is returned]</w:t>
+            </w:r>
           </w:p>
         </w:tc>
       </w:tr>
@@ -238,6 +286,61 @@
                 <w:b/>
               </w:rPr>
             </w:pPr>
+            <w:r>
+              <w:rPr>
+                <w:rFonts w:ascii="Arial" w:hAnsi="Arial" w:cs="Arial"/>
+                <w:noProof/>
+                <w:color w:val="000000"/>
+              </w:rPr>
+              <w:drawing>
+                <wp:inline distT="0" distB="0" distL="0" distR="0">
+                  <wp:extent cx="3704590" cy="3562169"/>
+                  <wp:effectExtent l="0" t="0" r="0" b="635"/>
+                  <wp:docPr id="1" name="Picture 1" descr="https://lh3.googleusercontent.com/CxZTbqr0tUC2Vd73znffwB-TlcHpUpy7fFkUL8TjZHlvh2I_s9y6z_-zoAPaxNO0N4MN43mlhvArlwaYBF8wZlPe7X-8m8m0nE-TVT6MHMfKCeJF-Ckt0Nap4Hf_yHB4vXL7TI5Y"/>
+                  <wp:cNvGraphicFramePr>
+                    <a:graphicFrameLocks xmlns:a="http://schemas.openxmlformats.org/drawingml/2006/main" noChangeAspect="1"/>
+                  </wp:cNvGraphicFramePr>
+                  <a:graphic xmlns:a="http://schemas.openxmlformats.org/drawingml/2006/main">
+                    <a:graphicData uri="http://schemas.openxmlformats.org/drawingml/2006/picture">
+                      <pic:pic xmlns:pic="http://schemas.openxmlformats.org/drawingml/2006/picture">
+                        <pic:nvPicPr>
+                          <pic:cNvPr id="0" name="Picture 1" descr="https://lh3.googleusercontent.com/CxZTbqr0tUC2Vd73znffwB-TlcHpUpy7fFkUL8TjZHlvh2I_s9y6z_-zoAPaxNO0N4MN43mlhvArlwaYBF8wZlPe7X-8m8m0nE-TVT6MHMfKCeJF-Ckt0Nap4Hf_yHB4vXL7TI5Y"/>
+                          <pic:cNvPicPr>
+                            <a:picLocks noChangeAspect="1" noChangeArrowheads="1"/>
+                          </pic:cNvPicPr>
+                        </pic:nvPicPr>
+                        <pic:blipFill>
+                          <a:blip r:embed="rId5" cstate="print">
+                            <a:extLst>
+                              <a:ext uri="{28A0092B-C50C-407E-A947-70E740481C1C}">
+                                <a14:useLocalDpi xmlns:a14="http://schemas.microsoft.com/office/drawing/2010/main" val="0"/>
+                              </a:ext>
+                            </a:extLst>
+                          </a:blip>
+                          <a:srcRect/>
+                          <a:stretch>
+                            <a:fillRect/>
+                          </a:stretch>
+                        </pic:blipFill>
+                        <pic:spPr bwMode="auto">
+                          <a:xfrm>
+                            <a:off x="0" y="0"/>
+                            <a:ext cx="3708333" cy="3565768"/>
+                          </a:xfrm>
+                          <a:prstGeom prst="rect">
+                            <a:avLst/>
+                          </a:prstGeom>
+                          <a:noFill/>
+                          <a:ln>
+                            <a:noFill/>
+                          </a:ln>
+                        </pic:spPr>
+                      </pic:pic>
+                    </a:graphicData>
+                  </a:graphic>
+                </wp:inline>
+              </w:drawing>
+            </w:r>
           </w:p>
         </w:tc>
       </w:tr>
@@ -281,6 +384,52 @@
                 <w:b/>
               </w:rPr>
             </w:pPr>
+            <w:r>
+              <w:rPr>
+                <w:b/>
+              </w:rPr>
+              <w:t xml:space="preserve">Class </w:t>
+            </w:r>
+            <w:proofErr w:type="spellStart"/>
+            <w:r>
+              <w:rPr>
+                <w:b/>
+              </w:rPr>
+              <w:t>BingoBonusCard</w:t>
+            </w:r>
+            <w:proofErr w:type="spellEnd"/>
+            <w:r>
+              <w:rPr>
+                <w:b/>
+              </w:rPr>
+              <w:t xml:space="preserve"> Inherits Class </w:t>
+            </w:r>
+            <w:proofErr w:type="spellStart"/>
+            <w:r>
+              <w:rPr>
+                <w:b/>
+              </w:rPr>
+              <w:t>BingoCard</w:t>
+            </w:r>
+            <w:proofErr w:type="spellEnd"/>
+            <w:r>
+              <w:rPr>
+                <w:b/>
+              </w:rPr>
+              <w:t xml:space="preserve"> </w:t>
+            </w:r>
+            <w:r>
+              <w:rPr>
+                <w:b/>
+              </w:rPr>
+              <w:sym w:font="Wingdings" w:char="F0E0"/>
+            </w:r>
+            <w:r>
+              <w:rPr>
+                <w:b/>
+              </w:rPr>
+              <w:t>Generate numbers for the card and display the card</w:t>
+            </w:r>
           </w:p>
         </w:tc>
       </w:tr>
@@ -296,6 +445,7 @@
             <w:pPr>
               <w:rPr>
                 <w:b/>
+                <w:lang w:val="en-GB"/>
               </w:rPr>
             </w:pPr>
           </w:p>
@@ -403,7 +553,44 @@
           <w:tcPr>
             <w:tcW w:w="7371" w:type="dxa"/>
           </w:tcPr>
-          <w:p/>
+          <w:p>
+            <w:r>
+              <w:t>Composition aggregation with number machine + bingo card</w:t>
+            </w:r>
+          </w:p>
+          <w:p>
+            <w:pPr>
+              <w:rPr>
+                <w:i/>
+              </w:rPr>
+            </w:pPr>
+            <w:r>
+              <w:rPr>
+                <w:i/>
+              </w:rPr>
+              <w:t>General Hint: N</w:t>
+            </w:r>
+            <w:r>
+              <w:rPr>
+                <w:i/>
+              </w:rPr>
+              <w:t>ew (composition) as (</w:t>
+            </w:r>
+            <w:proofErr w:type="spellStart"/>
+            <w:r>
+              <w:rPr>
+                <w:i/>
+              </w:rPr>
+              <w:t>Assosciation</w:t>
+            </w:r>
+            <w:proofErr w:type="spellEnd"/>
+            <w:r>
+              <w:rPr>
+                <w:i/>
+              </w:rPr>
+              <w:t>)</w:t>
+            </w:r>
+          </w:p>
         </w:tc>
       </w:tr>
     </w:tbl>
@@ -518,13 +705,21 @@
           <w:tcPr>
             <w:tcW w:w="1542" w:type="dxa"/>
           </w:tcPr>
-          <w:p/>
+          <w:p>
+            <w:r>
+              <w:t>numbers</w:t>
+            </w:r>
+          </w:p>
         </w:tc>
         <w:tc>
           <w:tcPr>
             <w:tcW w:w="1405" w:type="dxa"/>
           </w:tcPr>
-          <w:p/>
+          <w:p>
+            <w:r>
+              <w:t>Create instance of Number Machine</w:t>
+            </w:r>
+          </w:p>
         </w:tc>
         <w:tc>
           <w:tcPr>
@@ -553,13 +748,28 @@
           <w:tcPr>
             <w:tcW w:w="1542" w:type="dxa"/>
           </w:tcPr>
-          <w:p/>
+          <w:p>
+            <w:proofErr w:type="spellStart"/>
+            <w:r>
+              <w:t>playerCard</w:t>
+            </w:r>
+            <w:proofErr w:type="spellEnd"/>
+          </w:p>
         </w:tc>
         <w:tc>
           <w:tcPr>
             <w:tcW w:w="1405" w:type="dxa"/>
           </w:tcPr>
-          <w:p/>
+          <w:p>
+            <w:r>
+              <w:t xml:space="preserve">Create instance of </w:t>
+            </w:r>
+            <w:proofErr w:type="spellStart"/>
+            <w:r>
+              <w:t>BingoCard</w:t>
+            </w:r>
+            <w:proofErr w:type="spellEnd"/>
+          </w:p>
         </w:tc>
         <w:tc>
           <w:tcPr>
@@ -588,25 +798,41 @@
           <w:tcPr>
             <w:tcW w:w="1542" w:type="dxa"/>
           </w:tcPr>
-          <w:p/>
+          <w:p>
+            <w:r>
+              <w:t>Won</w:t>
+            </w:r>
+          </w:p>
         </w:tc>
         <w:tc>
           <w:tcPr>
             <w:tcW w:w="1405" w:type="dxa"/>
           </w:tcPr>
-          <w:p/>
+          <w:p>
+            <w:r>
+              <w:t>Ask the user to enter whether they won or not (1 or 0)</w:t>
+            </w:r>
+          </w:p>
         </w:tc>
         <w:tc>
           <w:tcPr>
             <w:tcW w:w="2108" w:type="dxa"/>
           </w:tcPr>
-          <w:p/>
+          <w:p>
+            <w:r>
+              <w:t>On the original code, there is no validation</w:t>
+            </w:r>
+          </w:p>
         </w:tc>
         <w:tc>
           <w:tcPr>
             <w:tcW w:w="985" w:type="dxa"/>
           </w:tcPr>
-          <w:p/>
+          <w:p>
+            <w:r>
+              <w:t>Local</w:t>
+            </w:r>
+          </w:p>
         </w:tc>
         <w:tc>
           <w:tcPr>
@@ -623,25 +849,95 @@
           <w:tcPr>
             <w:tcW w:w="1542" w:type="dxa"/>
           </w:tcPr>
-          <w:p/>
+          <w:p>
+            <w:r>
+              <w:t>Caller</w:t>
+            </w:r>
+          </w:p>
         </w:tc>
         <w:tc>
           <w:tcPr>
             <w:tcW w:w="1405" w:type="dxa"/>
           </w:tcPr>
-          <w:p/>
+          <w:p>
+            <w:r>
+              <w:t>Stores value of next number to be called</w:t>
+            </w:r>
+          </w:p>
         </w:tc>
         <w:tc>
           <w:tcPr>
             <w:tcW w:w="2108" w:type="dxa"/>
           </w:tcPr>
-          <w:p/>
+          <w:p>
+            <w:r>
+              <w:t>There is no validation</w:t>
+            </w:r>
+          </w:p>
         </w:tc>
         <w:tc>
           <w:tcPr>
             <w:tcW w:w="985" w:type="dxa"/>
           </w:tcPr>
-          <w:p/>
+          <w:p>
+            <w:r>
+              <w:t>Local</w:t>
+            </w:r>
+          </w:p>
+        </w:tc>
+        <w:tc>
+          <w:tcPr>
+            <w:tcW w:w="3233" w:type="dxa"/>
+          </w:tcPr>
+          <w:p/>
+        </w:tc>
+      </w:tr>
+      <w:tr>
+        <w:trPr>
+          <w:trHeight w:val="594"/>
+        </w:trPr>
+        <w:tc>
+          <w:tcPr>
+            <w:tcW w:w="1542" w:type="dxa"/>
+          </w:tcPr>
+          <w:p>
+            <w:r>
+              <w:t>choice</w:t>
+            </w:r>
+          </w:p>
+        </w:tc>
+        <w:tc>
+          <w:tcPr>
+            <w:tcW w:w="1405" w:type="dxa"/>
+          </w:tcPr>
+          <w:p>
+            <w:r>
+              <w:t>Ask the user what they want to do (game wise – i.e. quit, play normal game, play bonus game</w:t>
+            </w:r>
+          </w:p>
+        </w:tc>
+        <w:tc>
+          <w:tcPr>
+            <w:tcW w:w="2108" w:type="dxa"/>
+          </w:tcPr>
+          <w:p>
+            <w:r>
+              <w:t>If choice &lt;&gt; 0,1,2,3, there is an output message</w:t>
+            </w:r>
+            <w:r>
+              <w:t xml:space="preserve"> and the function keeps on looping until the choice entered is 0,1,2,3</w:t>
+            </w:r>
+          </w:p>
+        </w:tc>
+        <w:tc>
+          <w:tcPr>
+            <w:tcW w:w="985" w:type="dxa"/>
+          </w:tcPr>
+          <w:p>
+            <w:r>
+              <w:t>Local</w:t>
+            </w:r>
+          </w:p>
         </w:tc>
         <w:tc>
           <w:tcPr>
@@ -700,11 +996,11 @@
         <w:tblLook w:val="04A0" w:firstRow="1" w:lastRow="0" w:firstColumn="1" w:lastColumn="0" w:noHBand="0" w:noVBand="1"/>
       </w:tblPr>
       <w:tblGrid>
-        <w:gridCol w:w="1617"/>
-        <w:gridCol w:w="807"/>
-        <w:gridCol w:w="2212"/>
-        <w:gridCol w:w="1032"/>
-        <w:gridCol w:w="3393"/>
+        <w:gridCol w:w="1449"/>
+        <w:gridCol w:w="651"/>
+        <w:gridCol w:w="1253"/>
+        <w:gridCol w:w="992"/>
+        <w:gridCol w:w="4716"/>
       </w:tblGrid>
       <w:tr>
         <w:trPr>
@@ -774,13 +1070,21 @@
           <w:tcPr>
             <w:tcW w:w="1617" w:type="dxa"/>
           </w:tcPr>
-          <w:p/>
+          <w:p>
+            <w:r>
+              <w:t>Constructor (New)</w:t>
+            </w:r>
+          </w:p>
         </w:tc>
         <w:tc>
           <w:tcPr>
             <w:tcW w:w="807" w:type="dxa"/>
           </w:tcPr>
-          <w:p/>
+          <w:p>
+            <w:r>
+              <w:t>P</w:t>
+            </w:r>
+          </w:p>
         </w:tc>
         <w:tc>
           <w:tcPr>
@@ -798,7 +1102,54 @@
           <w:tcPr>
             <w:tcW w:w="3393" w:type="dxa"/>
           </w:tcPr>
-          <w:p/>
+          <w:p>
+            <w:r>
+              <w:t>Prints</w:t>
+            </w:r>
+          </w:p>
+          <w:p>
+            <w:r>
+              <w:rPr>
+                <w:noProof/>
+              </w:rPr>
+              <w:lastRenderedPageBreak/>
+              <w:drawing>
+                <wp:inline distT="0" distB="0" distL="0" distR="0" wp14:anchorId="59A3A8D0" wp14:editId="123079A2">
+                  <wp:extent cx="2857500" cy="704850"/>
+                  <wp:effectExtent l="0" t="0" r="0" b="0"/>
+                  <wp:docPr id="2" name="Picture 2"/>
+                  <wp:cNvGraphicFramePr>
+                    <a:graphicFrameLocks xmlns:a="http://schemas.openxmlformats.org/drawingml/2006/main" noChangeAspect="1"/>
+                  </wp:cNvGraphicFramePr>
+                  <a:graphic xmlns:a="http://schemas.openxmlformats.org/drawingml/2006/main">
+                    <a:graphicData uri="http://schemas.openxmlformats.org/drawingml/2006/picture">
+                      <pic:pic xmlns:pic="http://schemas.openxmlformats.org/drawingml/2006/picture">
+                        <pic:nvPicPr>
+                          <pic:cNvPr id="1" name=""/>
+                          <pic:cNvPicPr/>
+                        </pic:nvPicPr>
+                        <pic:blipFill>
+                          <a:blip r:embed="rId6"/>
+                          <a:stretch>
+                            <a:fillRect/>
+                          </a:stretch>
+                        </pic:blipFill>
+                        <pic:spPr>
+                          <a:xfrm>
+                            <a:off x="0" y="0"/>
+                            <a:ext cx="2857500" cy="704850"/>
+                          </a:xfrm>
+                          <a:prstGeom prst="rect">
+                            <a:avLst/>
+                          </a:prstGeom>
+                        </pic:spPr>
+                      </pic:pic>
+                    </a:graphicData>
+                  </a:graphic>
+                </wp:inline>
+              </w:drawing>
+            </w:r>
+          </w:p>
         </w:tc>
       </w:tr>
       <w:tr>
@@ -809,13 +1160,22 @@
           <w:tcPr>
             <w:tcW w:w="1617" w:type="dxa"/>
           </w:tcPr>
-          <w:p/>
+          <w:p>
+            <w:r>
+              <w:lastRenderedPageBreak/>
+              <w:t>Play Game</w:t>
+            </w:r>
+          </w:p>
         </w:tc>
         <w:tc>
           <w:tcPr>
             <w:tcW w:w="807" w:type="dxa"/>
           </w:tcPr>
-          <w:p/>
+          <w:p>
+            <w:r>
+              <w:t>P</w:t>
+            </w:r>
+          </w:p>
         </w:tc>
         <w:tc>
           <w:tcPr>
@@ -833,7 +1193,93 @@
           <w:tcPr>
             <w:tcW w:w="3393" w:type="dxa"/>
           </w:tcPr>
-          <w:p/>
+          <w:p>
+            <w:pPr>
+              <w:pStyle w:val="ListParagraph"/>
+              <w:numPr>
+                <w:ilvl w:val="0"/>
+                <w:numId w:val="2"/>
+              </w:numPr>
+            </w:pPr>
+            <w:proofErr w:type="spellStart"/>
+            <w:r>
+              <w:t>playerCard</w:t>
+            </w:r>
+            <w:proofErr w:type="spellEnd"/>
+            <w:r>
+              <w:t xml:space="preserve"> is an instance of </w:t>
+            </w:r>
+            <w:proofErr w:type="spellStart"/>
+            <w:r>
+              <w:t>bingocard</w:t>
+            </w:r>
+            <w:proofErr w:type="spellEnd"/>
+          </w:p>
+          <w:p>
+            <w:pPr>
+              <w:pStyle w:val="ListParagraph"/>
+              <w:numPr>
+                <w:ilvl w:val="0"/>
+                <w:numId w:val="2"/>
+              </w:numPr>
+            </w:pPr>
+            <w:r>
+              <w:t>Numbers called</w:t>
+            </w:r>
+          </w:p>
+          <w:p>
+            <w:pPr>
+              <w:pStyle w:val="ListParagraph"/>
+              <w:numPr>
+                <w:ilvl w:val="0"/>
+                <w:numId w:val="2"/>
+              </w:numPr>
+            </w:pPr>
+            <w:r>
+              <w:t>Ask user if they won or not</w:t>
+            </w:r>
+          </w:p>
+          <w:p>
+            <w:pPr>
+              <w:pStyle w:val="ListParagraph"/>
+              <w:numPr>
+                <w:ilvl w:val="0"/>
+                <w:numId w:val="2"/>
+              </w:numPr>
+            </w:pPr>
+            <w:r>
+              <w:t>Clears the console after each number</w:t>
+            </w:r>
+          </w:p>
+          <w:p>
+            <w:pPr>
+              <w:pStyle w:val="ListParagraph"/>
+              <w:numPr>
+                <w:ilvl w:val="0"/>
+                <w:numId w:val="2"/>
+              </w:numPr>
+            </w:pPr>
+            <w:r>
+              <w:t>Displays the card with next number</w:t>
+            </w:r>
+          </w:p>
+          <w:p>
+            <w:pPr>
+              <w:pStyle w:val="ListParagraph"/>
+              <w:numPr>
+                <w:ilvl w:val="0"/>
+                <w:numId w:val="2"/>
+              </w:numPr>
+            </w:pPr>
+            <w:r>
+              <w:t>Checks if they have won and then displays appropriate message</w:t>
+            </w:r>
+          </w:p>
+          <w:p>
+            <w:r>
+              <w:t>*NORMAL GAME (only win with a full house)</w:t>
+            </w:r>
+          </w:p>
         </w:tc>
       </w:tr>
       <w:tr>
@@ -844,13 +1290,21 @@
           <w:tcPr>
             <w:tcW w:w="1617" w:type="dxa"/>
           </w:tcPr>
-          <w:p/>
+          <w:p>
+            <w:r>
+              <w:t>Play Bonus Game</w:t>
+            </w:r>
+          </w:p>
         </w:tc>
         <w:tc>
           <w:tcPr>
             <w:tcW w:w="807" w:type="dxa"/>
           </w:tcPr>
-          <w:p/>
+          <w:p>
+            <w:r>
+              <w:t>P</w:t>
+            </w:r>
+          </w:p>
         </w:tc>
         <w:tc>
           <w:tcPr>
@@ -868,7 +1322,111 @@
           <w:tcPr>
             <w:tcW w:w="3393" w:type="dxa"/>
           </w:tcPr>
-          <w:p/>
+          <w:p>
+            <w:pPr>
+              <w:pStyle w:val="ListParagraph"/>
+              <w:numPr>
+                <w:ilvl w:val="0"/>
+                <w:numId w:val="2"/>
+              </w:numPr>
+            </w:pPr>
+            <w:proofErr w:type="spellStart"/>
+            <w:r>
+              <w:t>playerCard</w:t>
+            </w:r>
+            <w:proofErr w:type="spellEnd"/>
+            <w:r>
+              <w:t xml:space="preserve"> is an instance of </w:t>
+            </w:r>
+            <w:proofErr w:type="spellStart"/>
+            <w:r>
+              <w:t>bingo</w:t>
+            </w:r>
+            <w:r>
+              <w:t>Bonus</w:t>
+            </w:r>
+            <w:r>
+              <w:t>card</w:t>
+            </w:r>
+            <w:proofErr w:type="spellEnd"/>
+          </w:p>
+          <w:p>
+            <w:pPr>
+              <w:pStyle w:val="ListParagraph"/>
+              <w:numPr>
+                <w:ilvl w:val="0"/>
+                <w:numId w:val="2"/>
+              </w:numPr>
+            </w:pPr>
+            <w:r>
+              <w:t>Numbers called</w:t>
+            </w:r>
+          </w:p>
+          <w:p>
+            <w:pPr>
+              <w:pStyle w:val="ListParagraph"/>
+              <w:numPr>
+                <w:ilvl w:val="0"/>
+                <w:numId w:val="2"/>
+              </w:numPr>
+            </w:pPr>
+            <w:r>
+              <w:t>Ask user if they won or not</w:t>
+            </w:r>
+          </w:p>
+          <w:p>
+            <w:pPr>
+              <w:pStyle w:val="ListParagraph"/>
+              <w:numPr>
+                <w:ilvl w:val="0"/>
+                <w:numId w:val="2"/>
+              </w:numPr>
+            </w:pPr>
+            <w:r>
+              <w:t>Clears the console after each number</w:t>
+            </w:r>
+          </w:p>
+          <w:p>
+            <w:pPr>
+              <w:pStyle w:val="ListParagraph"/>
+              <w:numPr>
+                <w:ilvl w:val="0"/>
+                <w:numId w:val="2"/>
+              </w:numPr>
+            </w:pPr>
+            <w:r>
+              <w:t>Displays the card with next number</w:t>
+            </w:r>
+          </w:p>
+          <w:p>
+            <w:pPr>
+              <w:pStyle w:val="ListParagraph"/>
+              <w:numPr>
+                <w:ilvl w:val="0"/>
+                <w:numId w:val="2"/>
+              </w:numPr>
+            </w:pPr>
+            <w:r>
+              <w:t>Checks if they have won and then displays appropriate message</w:t>
+            </w:r>
+            <w:r>
+              <w:t xml:space="preserve"> – either how they won or if they stopped too early</w:t>
+            </w:r>
+          </w:p>
+          <w:p>
+            <w:r>
+              <w:t xml:space="preserve">*EXTRA GAME(WIN with full house </w:t>
+            </w:r>
+            <w:r>
+              <w:rPr>
+                <w:color w:val="FF0000"/>
+              </w:rPr>
+              <w:t>or two lines?</w:t>
+            </w:r>
+            <w:r>
+              <w:t>)</w:t>
+            </w:r>
+          </w:p>
         </w:tc>
       </w:tr>
       <w:tr>
@@ -879,13 +1437,21 @@
           <w:tcPr>
             <w:tcW w:w="1617" w:type="dxa"/>
           </w:tcPr>
-          <w:p/>
+          <w:p>
+            <w:r>
+              <w:t>Caller</w:t>
+            </w:r>
+          </w:p>
         </w:tc>
         <w:tc>
           <w:tcPr>
             <w:tcW w:w="807" w:type="dxa"/>
           </w:tcPr>
-          <w:p/>
+          <w:p>
+            <w:r>
+              <w:t>F</w:t>
+            </w:r>
+          </w:p>
         </w:tc>
         <w:tc>
           <w:tcPr>
@@ -897,13 +1463,174 @@
           <w:tcPr>
             <w:tcW w:w="1032" w:type="dxa"/>
           </w:tcPr>
-          <w:p/>
+          <w:p>
+            <w:r>
+              <w:t>/nothing</w:t>
+            </w:r>
+          </w:p>
         </w:tc>
         <w:tc>
           <w:tcPr>
             <w:tcW w:w="3393" w:type="dxa"/>
           </w:tcPr>
-          <w:p/>
+          <w:p>
+            <w:pPr>
+              <w:pStyle w:val="ListParagraph"/>
+              <w:numPr>
+                <w:ilvl w:val="0"/>
+                <w:numId w:val="2"/>
+              </w:numPr>
+            </w:pPr>
+            <w:r>
+              <w:t>Prints the next number to be called</w:t>
+            </w:r>
+          </w:p>
+          <w:p>
+            <w:pPr>
+              <w:pStyle w:val="ListParagraph"/>
+              <w:numPr>
+                <w:ilvl w:val="0"/>
+                <w:numId w:val="2"/>
+              </w:numPr>
+            </w:pPr>
+            <w:r>
+              <w:t>If it is a special one then prints that instead (i.e. legs 11)</w:t>
+            </w:r>
+          </w:p>
+        </w:tc>
+      </w:tr>
+      <w:tr>
+        <w:trPr>
+          <w:trHeight w:val="753"/>
+        </w:trPr>
+        <w:tc>
+          <w:tcPr>
+            <w:tcW w:w="1617" w:type="dxa"/>
+          </w:tcPr>
+          <w:p>
+            <w:r>
+              <w:t>Menu</w:t>
+            </w:r>
+          </w:p>
+        </w:tc>
+        <w:tc>
+          <w:tcPr>
+            <w:tcW w:w="807" w:type="dxa"/>
+          </w:tcPr>
+          <w:p>
+            <w:r>
+              <w:t>F</w:t>
+            </w:r>
+          </w:p>
+        </w:tc>
+        <w:tc>
+          <w:tcPr>
+            <w:tcW w:w="2212" w:type="dxa"/>
+          </w:tcPr>
+          <w:p/>
+        </w:tc>
+        <w:tc>
+          <w:tcPr>
+            <w:tcW w:w="1032" w:type="dxa"/>
+          </w:tcPr>
+          <w:p>
+            <w:r>
+              <w:t>true</w:t>
+            </w:r>
+          </w:p>
+        </w:tc>
+        <w:tc>
+          <w:tcPr>
+            <w:tcW w:w="3393" w:type="dxa"/>
+          </w:tcPr>
+          <w:p>
+            <w:pPr>
+              <w:pStyle w:val="ListParagraph"/>
+              <w:numPr>
+                <w:ilvl w:val="0"/>
+                <w:numId w:val="2"/>
+              </w:numPr>
+            </w:pPr>
+            <w:r>
+              <w:t xml:space="preserve">Through the sub </w:t>
+            </w:r>
+            <w:proofErr w:type="spellStart"/>
+            <w:r>
+              <w:t>menuOptions</w:t>
+            </w:r>
+            <w:proofErr w:type="spellEnd"/>
+            <w:r>
+              <w:t>, outputs the menu options</w:t>
+            </w:r>
+          </w:p>
+          <w:p>
+            <w:pPr>
+              <w:pStyle w:val="ListParagraph"/>
+              <w:numPr>
+                <w:ilvl w:val="0"/>
+                <w:numId w:val="2"/>
+              </w:numPr>
+            </w:pPr>
+            <w:r>
+              <w:t>Reads the users choice</w:t>
+            </w:r>
+          </w:p>
+        </w:tc>
+      </w:tr>
+      <w:tr>
+        <w:trPr>
+          <w:trHeight w:val="753"/>
+        </w:trPr>
+        <w:tc>
+          <w:tcPr>
+            <w:tcW w:w="1617" w:type="dxa"/>
+          </w:tcPr>
+          <w:p>
+            <w:proofErr w:type="spellStart"/>
+            <w:r>
+              <w:t>MenuOptions</w:t>
+            </w:r>
+            <w:proofErr w:type="spellEnd"/>
+          </w:p>
+        </w:tc>
+        <w:tc>
+          <w:tcPr>
+            <w:tcW w:w="807" w:type="dxa"/>
+          </w:tcPr>
+          <w:p>
+            <w:r>
+              <w:t>P</w:t>
+            </w:r>
+          </w:p>
+        </w:tc>
+        <w:tc>
+          <w:tcPr>
+            <w:tcW w:w="2212" w:type="dxa"/>
+          </w:tcPr>
+          <w:p/>
+        </w:tc>
+        <w:tc>
+          <w:tcPr>
+            <w:tcW w:w="1032" w:type="dxa"/>
+          </w:tcPr>
+          <w:p/>
+        </w:tc>
+        <w:tc>
+          <w:tcPr>
+            <w:tcW w:w="3393" w:type="dxa"/>
+          </w:tcPr>
+          <w:p>
+            <w:pPr>
+              <w:pStyle w:val="ListParagraph"/>
+              <w:numPr>
+                <w:ilvl w:val="0"/>
+                <w:numId w:val="2"/>
+              </w:numPr>
+            </w:pPr>
+            <w:r>
+              <w:t>Outputs the menu options</w:t>
+            </w:r>
+          </w:p>
         </w:tc>
       </w:tr>
     </w:tbl>
@@ -917,21 +1644,33 @@
     <w:p>
       <w:pPr>
         <w:rPr>
-          <w:b/>
           <w:lang w:val="en-SG"/>
         </w:rPr>
       </w:pPr>
       <w:r>
         <w:rPr>
-          <w:b/>
-          <w:lang w:val="en-SG"/>
-        </w:rPr>
-        <w:br w:type="page"/>
+          <w:lang w:val="en-SG"/>
+        </w:rPr>
+        <w:t xml:space="preserve"> </w:t>
       </w:r>
     </w:p>
     <w:p>
       <w:pPr>
         <w:rPr>
+          <w:lang w:val="en-SG"/>
+        </w:rPr>
+      </w:pPr>
+    </w:p>
+    <w:p>
+      <w:pPr>
+        <w:rPr>
+          <w:lang w:val="en-SG"/>
+        </w:rPr>
+      </w:pPr>
+    </w:p>
+    <w:p>
+      <w:pPr>
+        <w:rPr>
           <w:b/>
           <w:lang w:val="en-SG"/>
         </w:rPr>
@@ -941,7 +1680,6 @@
           <w:b/>
           <w:lang w:val="en-SG"/>
         </w:rPr>
-        <w:lastRenderedPageBreak/>
         <w:t>Class</w:t>
       </w:r>
     </w:p>
@@ -1014,6 +1752,890 @@
             <w:tcW w:w="7371" w:type="dxa"/>
           </w:tcPr>
           <w:p/>
+        </w:tc>
+      </w:tr>
+    </w:tbl>
+    <w:p>
+      <w:pPr>
+        <w:rPr>
+          <w:lang w:val="en-SG"/>
+        </w:rPr>
+      </w:pPr>
+    </w:p>
+    <w:p>
+      <w:pPr>
+        <w:rPr>
+          <w:b/>
+          <w:lang w:val="en-SG"/>
+        </w:rPr>
+      </w:pPr>
+      <w:r>
+        <w:rPr>
+          <w:b/>
+          <w:lang w:val="en-SG"/>
+        </w:rPr>
+        <w:t>Properties</w:t>
+      </w:r>
+    </w:p>
+    <w:p>
+      <w:pPr>
+        <w:rPr>
+          <w:lang w:val="en-SG"/>
+        </w:rPr>
+      </w:pPr>
+      <w:r>
+        <w:rPr>
+          <w:lang w:val="en-SG"/>
+        </w:rPr>
+        <w:t>List the variables involved in the program, their role, any validation performed or required, scope, and what they do</w:t>
+      </w:r>
+    </w:p>
+    <w:tbl>
+      <w:tblPr>
+        <w:tblStyle w:val="TableGrid"/>
+        <w:tblW w:w="9273" w:type="dxa"/>
+        <w:tblLook w:val="04A0" w:firstRow="1" w:lastRow="0" w:firstColumn="1" w:lastColumn="0" w:noHBand="0" w:noVBand="1"/>
+      </w:tblPr>
+      <w:tblGrid>
+        <w:gridCol w:w="1899"/>
+        <w:gridCol w:w="1342"/>
+        <w:gridCol w:w="2031"/>
+        <w:gridCol w:w="967"/>
+        <w:gridCol w:w="3034"/>
+      </w:tblGrid>
+      <w:tr>
+        <w:trPr>
+          <w:trHeight w:val="279"/>
+        </w:trPr>
+        <w:tc>
+          <w:tcPr>
+            <w:tcW w:w="1542" w:type="dxa"/>
+          </w:tcPr>
+          <w:p>
+            <w:r>
+              <w:lastRenderedPageBreak/>
+              <w:t>Identifier</w:t>
+            </w:r>
+          </w:p>
+        </w:tc>
+        <w:tc>
+          <w:tcPr>
+            <w:tcW w:w="1405" w:type="dxa"/>
+          </w:tcPr>
+          <w:p>
+            <w:r>
+              <w:t>Role</w:t>
+            </w:r>
+          </w:p>
+        </w:tc>
+        <w:tc>
+          <w:tcPr>
+            <w:tcW w:w="2108" w:type="dxa"/>
+          </w:tcPr>
+          <w:p>
+            <w:r>
+              <w:t>Validation</w:t>
+            </w:r>
+          </w:p>
+        </w:tc>
+        <w:tc>
+          <w:tcPr>
+            <w:tcW w:w="985" w:type="dxa"/>
+          </w:tcPr>
+          <w:p>
+            <w:r>
+              <w:t>Scope (G/L)</w:t>
+            </w:r>
+          </w:p>
+        </w:tc>
+        <w:tc>
+          <w:tcPr>
+            <w:tcW w:w="3233" w:type="dxa"/>
+          </w:tcPr>
+          <w:p>
+            <w:r>
+              <w:t>What it does</w:t>
+            </w:r>
+          </w:p>
+        </w:tc>
+      </w:tr>
+      <w:tr>
+        <w:trPr>
+          <w:trHeight w:val="594"/>
+        </w:trPr>
+        <w:tc>
+          <w:tcPr>
+            <w:tcW w:w="1542" w:type="dxa"/>
+          </w:tcPr>
+          <w:p>
+            <w:r>
+              <w:t>numbers</w:t>
+            </w:r>
+          </w:p>
+        </w:tc>
+        <w:tc>
+          <w:tcPr>
+            <w:tcW w:w="1405" w:type="dxa"/>
+          </w:tcPr>
+          <w:p/>
+        </w:tc>
+        <w:tc>
+          <w:tcPr>
+            <w:tcW w:w="2108" w:type="dxa"/>
+          </w:tcPr>
+          <w:p/>
+        </w:tc>
+        <w:tc>
+          <w:tcPr>
+            <w:tcW w:w="985" w:type="dxa"/>
+          </w:tcPr>
+          <w:p/>
+        </w:tc>
+        <w:tc>
+          <w:tcPr>
+            <w:tcW w:w="3233" w:type="dxa"/>
+          </w:tcPr>
+          <w:p/>
+        </w:tc>
+      </w:tr>
+      <w:tr>
+        <w:trPr>
+          <w:trHeight w:val="634"/>
+        </w:trPr>
+        <w:tc>
+          <w:tcPr>
+            <w:tcW w:w="1542" w:type="dxa"/>
+          </w:tcPr>
+          <w:p>
+            <w:r>
+              <w:t>base</w:t>
+            </w:r>
+          </w:p>
+        </w:tc>
+        <w:tc>
+          <w:tcPr>
+            <w:tcW w:w="1405" w:type="dxa"/>
+          </w:tcPr>
+          <w:p/>
+        </w:tc>
+        <w:tc>
+          <w:tcPr>
+            <w:tcW w:w="2108" w:type="dxa"/>
+          </w:tcPr>
+          <w:p/>
+        </w:tc>
+        <w:tc>
+          <w:tcPr>
+            <w:tcW w:w="985" w:type="dxa"/>
+          </w:tcPr>
+          <w:p/>
+        </w:tc>
+        <w:tc>
+          <w:tcPr>
+            <w:tcW w:w="3233" w:type="dxa"/>
+          </w:tcPr>
+          <w:p/>
+        </w:tc>
+      </w:tr>
+      <w:tr>
+        <w:trPr>
+          <w:trHeight w:val="634"/>
+        </w:trPr>
+        <w:tc>
+          <w:tcPr>
+            <w:tcW w:w="1542" w:type="dxa"/>
+          </w:tcPr>
+          <w:p>
+            <w:r>
+              <w:t>Row1/Row2/Row2</w:t>
+            </w:r>
+          </w:p>
+        </w:tc>
+        <w:tc>
+          <w:tcPr>
+            <w:tcW w:w="1405" w:type="dxa"/>
+          </w:tcPr>
+          <w:p/>
+        </w:tc>
+        <w:tc>
+          <w:tcPr>
+            <w:tcW w:w="2108" w:type="dxa"/>
+          </w:tcPr>
+          <w:p/>
+        </w:tc>
+        <w:tc>
+          <w:tcPr>
+            <w:tcW w:w="985" w:type="dxa"/>
+          </w:tcPr>
+          <w:p/>
+        </w:tc>
+        <w:tc>
+          <w:tcPr>
+            <w:tcW w:w="3233" w:type="dxa"/>
+          </w:tcPr>
+          <w:p/>
+        </w:tc>
+      </w:tr>
+      <w:tr>
+        <w:trPr>
+          <w:trHeight w:val="594"/>
+        </w:trPr>
+        <w:tc>
+          <w:tcPr>
+            <w:tcW w:w="1542" w:type="dxa"/>
+          </w:tcPr>
+          <w:p>
+            <w:proofErr w:type="spellStart"/>
+            <w:r>
+              <w:t>cardNumbers</w:t>
+            </w:r>
+            <w:proofErr w:type="spellEnd"/>
+          </w:p>
+        </w:tc>
+        <w:tc>
+          <w:tcPr>
+            <w:tcW w:w="1405" w:type="dxa"/>
+          </w:tcPr>
+          <w:p/>
+        </w:tc>
+        <w:tc>
+          <w:tcPr>
+            <w:tcW w:w="2108" w:type="dxa"/>
+          </w:tcPr>
+          <w:p/>
+        </w:tc>
+        <w:tc>
+          <w:tcPr>
+            <w:tcW w:w="985" w:type="dxa"/>
+          </w:tcPr>
+          <w:p/>
+        </w:tc>
+        <w:tc>
+          <w:tcPr>
+            <w:tcW w:w="3233" w:type="dxa"/>
+          </w:tcPr>
+          <w:p/>
+        </w:tc>
+      </w:tr>
+      <w:tr>
+        <w:trPr>
+          <w:trHeight w:val="594"/>
+        </w:trPr>
+        <w:tc>
+          <w:tcPr>
+            <w:tcW w:w="1542" w:type="dxa"/>
+          </w:tcPr>
+          <w:p>
+            <w:r>
+              <w:t>row</w:t>
+            </w:r>
+          </w:p>
+        </w:tc>
+        <w:tc>
+          <w:tcPr>
+            <w:tcW w:w="1405" w:type="dxa"/>
+          </w:tcPr>
+          <w:p/>
+        </w:tc>
+        <w:tc>
+          <w:tcPr>
+            <w:tcW w:w="2108" w:type="dxa"/>
+          </w:tcPr>
+          <w:p/>
+        </w:tc>
+        <w:tc>
+          <w:tcPr>
+            <w:tcW w:w="985" w:type="dxa"/>
+          </w:tcPr>
+          <w:p/>
+        </w:tc>
+        <w:tc>
+          <w:tcPr>
+            <w:tcW w:w="3233" w:type="dxa"/>
+          </w:tcPr>
+          <w:p/>
+        </w:tc>
+      </w:tr>
+    </w:tbl>
+    <w:p>
+      <w:pPr>
+        <w:rPr>
+          <w:lang w:val="en-SG"/>
+        </w:rPr>
+      </w:pPr>
+    </w:p>
+    <w:p>
+      <w:pPr>
+        <w:rPr>
+          <w:lang w:val="en-SG"/>
+        </w:rPr>
+      </w:pPr>
+    </w:p>
+    <w:p>
+      <w:pPr>
+        <w:rPr>
+          <w:b/>
+          <w:lang w:val="en-SG"/>
+        </w:rPr>
+      </w:pPr>
+      <w:r>
+        <w:rPr>
+          <w:b/>
+          <w:lang w:val="en-SG"/>
+        </w:rPr>
+        <w:t>Methods</w:t>
+      </w:r>
+    </w:p>
+    <w:p>
+      <w:pPr>
+        <w:rPr>
+          <w:lang w:val="en-SG"/>
+        </w:rPr>
+      </w:pPr>
+      <w:r>
+        <w:rPr>
+          <w:lang w:val="en-SG"/>
+        </w:rPr>
+        <w:t>List the subroutines involved in the program, parameters, return type, type, and what they do</w:t>
+      </w:r>
+    </w:p>
+    <w:tbl>
+      <w:tblPr>
+        <w:tblStyle w:val="TableGrid"/>
+        <w:tblW w:w="9061" w:type="dxa"/>
+        <w:tblLook w:val="04A0" w:firstRow="1" w:lastRow="0" w:firstColumn="1" w:lastColumn="0" w:noHBand="0" w:noVBand="1"/>
+      </w:tblPr>
+      <w:tblGrid>
+        <w:gridCol w:w="1736"/>
+        <w:gridCol w:w="1375"/>
+        <w:gridCol w:w="1977"/>
+        <w:gridCol w:w="1428"/>
+        <w:gridCol w:w="2545"/>
+      </w:tblGrid>
+      <w:tr>
+        <w:trPr>
+          <w:trHeight w:val="354"/>
+        </w:trPr>
+        <w:tc>
+          <w:tcPr>
+            <w:tcW w:w="1617" w:type="dxa"/>
+          </w:tcPr>
+          <w:p>
+            <w:r>
+              <w:t>Identifier</w:t>
+            </w:r>
+          </w:p>
+        </w:tc>
+        <w:tc>
+          <w:tcPr>
+            <w:tcW w:w="807" w:type="dxa"/>
+          </w:tcPr>
+          <w:p>
+            <w:r>
+              <w:t>Type</w:t>
+            </w:r>
+          </w:p>
+          <w:p>
+            <w:r>
+              <w:t>(F/P)</w:t>
+            </w:r>
+          </w:p>
+        </w:tc>
+        <w:tc>
+          <w:tcPr>
+            <w:tcW w:w="2212" w:type="dxa"/>
+          </w:tcPr>
+          <w:p>
+            <w:r>
+              <w:t>Parameters</w:t>
+            </w:r>
+          </w:p>
+        </w:tc>
+        <w:tc>
+          <w:tcPr>
+            <w:tcW w:w="1032" w:type="dxa"/>
+          </w:tcPr>
+          <w:p>
+            <w:r>
+              <w:t>Return</w:t>
+            </w:r>
+          </w:p>
+        </w:tc>
+        <w:tc>
+          <w:tcPr>
+            <w:tcW w:w="3393" w:type="dxa"/>
+          </w:tcPr>
+          <w:p>
+            <w:r>
+              <w:t>What it does</w:t>
+            </w:r>
+          </w:p>
+        </w:tc>
+      </w:tr>
+      <w:tr>
+        <w:trPr>
+          <w:trHeight w:val="753"/>
+        </w:trPr>
+        <w:tc>
+          <w:tcPr>
+            <w:tcW w:w="1617" w:type="dxa"/>
+          </w:tcPr>
+          <w:p>
+            <w:r>
+              <w:t>New (Constructor)</w:t>
+            </w:r>
+          </w:p>
+        </w:tc>
+        <w:tc>
+          <w:tcPr>
+            <w:tcW w:w="807" w:type="dxa"/>
+          </w:tcPr>
+          <w:p>
+            <w:r>
+              <w:t>P</w:t>
+            </w:r>
+          </w:p>
+        </w:tc>
+        <w:tc>
+          <w:tcPr>
+            <w:tcW w:w="2212" w:type="dxa"/>
+          </w:tcPr>
+          <w:p/>
+        </w:tc>
+        <w:tc>
+          <w:tcPr>
+            <w:tcW w:w="1032" w:type="dxa"/>
+          </w:tcPr>
+          <w:p/>
+        </w:tc>
+        <w:tc>
+          <w:tcPr>
+            <w:tcW w:w="3393" w:type="dxa"/>
+          </w:tcPr>
+          <w:p/>
+        </w:tc>
+      </w:tr>
+      <w:tr>
+        <w:trPr>
+          <w:trHeight w:val="804"/>
+        </w:trPr>
+        <w:tc>
+          <w:tcPr>
+            <w:tcW w:w="1617" w:type="dxa"/>
+          </w:tcPr>
+          <w:p>
+            <w:proofErr w:type="spellStart"/>
+            <w:r>
+              <w:t>AssignNumbers</w:t>
+            </w:r>
+            <w:proofErr w:type="spellEnd"/>
+          </w:p>
+        </w:tc>
+        <w:tc>
+          <w:tcPr>
+            <w:tcW w:w="807" w:type="dxa"/>
+          </w:tcPr>
+          <w:p>
+            <w:r>
+              <w:t>F</w:t>
+            </w:r>
+          </w:p>
+        </w:tc>
+        <w:tc>
+          <w:tcPr>
+            <w:tcW w:w="2212" w:type="dxa"/>
+          </w:tcPr>
+          <w:p/>
+        </w:tc>
+        <w:tc>
+          <w:tcPr>
+            <w:tcW w:w="1032" w:type="dxa"/>
+          </w:tcPr>
+          <w:p>
+            <w:proofErr w:type="spellStart"/>
+            <w:r>
+              <w:t>cardNumbers</w:t>
+            </w:r>
+            <w:proofErr w:type="spellEnd"/>
+          </w:p>
+        </w:tc>
+        <w:tc>
+          <w:tcPr>
+            <w:tcW w:w="3393" w:type="dxa"/>
+          </w:tcPr>
+          <w:p>
+            <w:pPr>
+              <w:rPr>
+                <w:highlight w:val="yellow"/>
+              </w:rPr>
+            </w:pPr>
+            <w:r>
+              <w:rPr>
+                <w:highlight w:val="yellow"/>
+              </w:rPr>
+              <w:t>!Can someone please help! thanks</w:t>
+            </w:r>
+          </w:p>
+        </w:tc>
+      </w:tr>
+      <w:tr>
+        <w:trPr>
+          <w:trHeight w:val="804"/>
+        </w:trPr>
+        <w:tc>
+          <w:tcPr>
+            <w:tcW w:w="1617" w:type="dxa"/>
+          </w:tcPr>
+          <w:p>
+            <w:proofErr w:type="spellStart"/>
+            <w:r>
+              <w:t>Displaycard</w:t>
+            </w:r>
+            <w:proofErr w:type="spellEnd"/>
+          </w:p>
+        </w:tc>
+        <w:tc>
+          <w:tcPr>
+            <w:tcW w:w="807" w:type="dxa"/>
+          </w:tcPr>
+          <w:p>
+            <w:r>
+              <w:t>P</w:t>
+            </w:r>
+          </w:p>
+        </w:tc>
+        <w:tc>
+          <w:tcPr>
+            <w:tcW w:w="2212" w:type="dxa"/>
+          </w:tcPr>
+          <w:p/>
+        </w:tc>
+        <w:tc>
+          <w:tcPr>
+            <w:tcW w:w="1032" w:type="dxa"/>
+          </w:tcPr>
+          <w:p/>
+        </w:tc>
+        <w:tc>
+          <w:tcPr>
+            <w:tcW w:w="3393" w:type="dxa"/>
+          </w:tcPr>
+          <w:p>
+            <w:r>
+              <w:t>Prints the numbers onto the screen in three rows and 9 columns</w:t>
+            </w:r>
+          </w:p>
+        </w:tc>
+      </w:tr>
+      <w:tr>
+        <w:trPr>
+          <w:trHeight w:val="753"/>
+        </w:trPr>
+        <w:tc>
+          <w:tcPr>
+            <w:tcW w:w="1617" w:type="dxa"/>
+          </w:tcPr>
+          <w:p>
+            <w:proofErr w:type="spellStart"/>
+            <w:r>
+              <w:t>AssignRowPlaces</w:t>
+            </w:r>
+            <w:proofErr w:type="spellEnd"/>
+          </w:p>
+        </w:tc>
+        <w:tc>
+          <w:tcPr>
+            <w:tcW w:w="807" w:type="dxa"/>
+          </w:tcPr>
+          <w:p>
+            <w:r>
+              <w:t>F</w:t>
+            </w:r>
+          </w:p>
+        </w:tc>
+        <w:tc>
+          <w:tcPr>
+            <w:tcW w:w="2212" w:type="dxa"/>
+          </w:tcPr>
+          <w:p/>
+        </w:tc>
+        <w:tc>
+          <w:tcPr>
+            <w:tcW w:w="1032" w:type="dxa"/>
+          </w:tcPr>
+          <w:p>
+            <w:r>
+              <w:t>row</w:t>
+            </w:r>
+          </w:p>
+        </w:tc>
+        <w:tc>
+          <w:tcPr>
+            <w:tcW w:w="3393" w:type="dxa"/>
+          </w:tcPr>
+          <w:p>
+            <w:r>
+              <w:rPr>
+                <w:highlight w:val="yellow"/>
+              </w:rPr>
+              <w:t>!Can someone please help! thanks</w:t>
+            </w:r>
+          </w:p>
+        </w:tc>
+      </w:tr>
+      <w:tr>
+        <w:trPr>
+          <w:trHeight w:val="753"/>
+        </w:trPr>
+        <w:tc>
+          <w:tcPr>
+            <w:tcW w:w="1617" w:type="dxa"/>
+          </w:tcPr>
+          <w:p>
+            <w:r>
+              <w:t>rearrange</w:t>
+            </w:r>
+          </w:p>
+        </w:tc>
+        <w:tc>
+          <w:tcPr>
+            <w:tcW w:w="807" w:type="dxa"/>
+          </w:tcPr>
+          <w:p>
+            <w:r>
+              <w:t>F</w:t>
+            </w:r>
+          </w:p>
+        </w:tc>
+        <w:tc>
+          <w:tcPr>
+            <w:tcW w:w="2212" w:type="dxa"/>
+          </w:tcPr>
+          <w:p>
+            <w:r>
+              <w:t>dataset (Integer), Size (integer</w:t>
+            </w:r>
+          </w:p>
+        </w:tc>
+        <w:tc>
+          <w:tcPr>
+            <w:tcW w:w="1032" w:type="dxa"/>
+          </w:tcPr>
+          <w:p>
+            <w:proofErr w:type="spellStart"/>
+            <w:r>
+              <w:t>dataSet</w:t>
+            </w:r>
+            <w:proofErr w:type="spellEnd"/>
+          </w:p>
+        </w:tc>
+        <w:tc>
+          <w:tcPr>
+            <w:tcW w:w="3393" w:type="dxa"/>
+          </w:tcPr>
+          <w:p>
+            <w:pPr>
+              <w:rPr>
+                <w:highlight w:val="yellow"/>
+              </w:rPr>
+            </w:pPr>
+            <w:r>
+              <w:rPr>
+                <w:highlight w:val="yellow"/>
+              </w:rPr>
+              <w:t>Re-Orders the numbers</w:t>
+            </w:r>
+          </w:p>
+        </w:tc>
+      </w:tr>
+      <w:tr>
+        <w:trPr>
+          <w:trHeight w:val="753"/>
+        </w:trPr>
+        <w:tc>
+          <w:tcPr>
+            <w:tcW w:w="1617" w:type="dxa"/>
+          </w:tcPr>
+          <w:p>
+            <w:proofErr w:type="spellStart"/>
+            <w:r>
+              <w:t>GameOver</w:t>
+            </w:r>
+            <w:proofErr w:type="spellEnd"/>
+          </w:p>
+        </w:tc>
+        <w:tc>
+          <w:tcPr>
+            <w:tcW w:w="807" w:type="dxa"/>
+          </w:tcPr>
+          <w:p>
+            <w:r>
+              <w:t xml:space="preserve">F </w:t>
+            </w:r>
+            <w:r>
+              <w:t>(overridable)</w:t>
+            </w:r>
+          </w:p>
+        </w:tc>
+        <w:tc>
+          <w:tcPr>
+            <w:tcW w:w="2212" w:type="dxa"/>
+          </w:tcPr>
+          <w:p>
+            <w:proofErr w:type="spellStart"/>
+            <w:r>
+              <w:t>calledNumbers</w:t>
+            </w:r>
+            <w:proofErr w:type="spellEnd"/>
+            <w:r>
+              <w:t xml:space="preserve"> (Integer), tail (integer)</w:t>
+            </w:r>
+          </w:p>
+        </w:tc>
+        <w:tc>
+          <w:tcPr>
+            <w:tcW w:w="1032" w:type="dxa"/>
+          </w:tcPr>
+          <w:p>
+            <w:r>
+              <w:t>matched</w:t>
+            </w:r>
+          </w:p>
+        </w:tc>
+        <w:tc>
+          <w:tcPr>
+            <w:tcW w:w="3393" w:type="dxa"/>
+          </w:tcPr>
+          <w:p>
+            <w:pPr>
+              <w:rPr>
+                <w:highlight w:val="yellow"/>
+              </w:rPr>
+            </w:pPr>
+            <w:r>
+              <w:t>Ch</w:t>
+            </w:r>
+            <w:r>
+              <w:t>ecks how many of the numbers have actually been matched</w:t>
+            </w:r>
+          </w:p>
+        </w:tc>
+      </w:tr>
+    </w:tbl>
+    <w:p>
+      <w:pPr>
+        <w:rPr>
+          <w:lang w:val="en-SG"/>
+        </w:rPr>
+      </w:pPr>
+    </w:p>
+    <w:p>
+      <w:pPr>
+        <w:rPr>
+          <w:lang w:val="en-SG"/>
+        </w:rPr>
+      </w:pPr>
+      <w:r>
+        <w:rPr>
+          <w:lang w:val="en-SG"/>
+        </w:rPr>
+        <w:br w:type="page"/>
+      </w:r>
+    </w:p>
+    <w:p>
+      <w:pPr>
+        <w:rPr>
+          <w:b/>
+          <w:lang w:val="en-SG"/>
+        </w:rPr>
+      </w:pPr>
+      <w:r>
+        <w:rPr>
+          <w:b/>
+          <w:lang w:val="en-SG"/>
+        </w:rPr>
+        <w:lastRenderedPageBreak/>
+        <w:t>Class</w:t>
+      </w:r>
+    </w:p>
+    <w:p>
+      <w:pPr>
+        <w:rPr>
+          <w:lang w:val="en-SG"/>
+        </w:rPr>
+      </w:pPr>
+      <w:r>
+        <w:rPr>
+          <w:lang w:val="en-SG"/>
+        </w:rPr>
+        <w:t>List the variables involved in the program, their role, any validation performed or required, scope, and what they do</w:t>
+      </w:r>
+    </w:p>
+    <w:tbl>
+      <w:tblPr>
+        <w:tblStyle w:val="TableGrid"/>
+        <w:tblW w:w="8926" w:type="dxa"/>
+        <w:tblLook w:val="04A0" w:firstRow="1" w:lastRow="0" w:firstColumn="1" w:lastColumn="0" w:noHBand="0" w:noVBand="1"/>
+      </w:tblPr>
+      <w:tblGrid>
+        <w:gridCol w:w="1690"/>
+        <w:gridCol w:w="7236"/>
+      </w:tblGrid>
+      <w:tr>
+        <w:trPr>
+          <w:trHeight w:val="411"/>
+        </w:trPr>
+        <w:tc>
+          <w:tcPr>
+            <w:tcW w:w="1555" w:type="dxa"/>
+          </w:tcPr>
+          <w:p>
+            <w:r>
+              <w:t>Identifier</w:t>
+            </w:r>
+          </w:p>
+        </w:tc>
+        <w:tc>
+          <w:tcPr>
+            <w:tcW w:w="7371" w:type="dxa"/>
+          </w:tcPr>
+          <w:p>
+            <w:r>
+              <w:t>What it does (inheritance, aggregation  etc)</w:t>
+            </w:r>
+          </w:p>
+        </w:tc>
+      </w:tr>
+      <w:tr>
+        <w:trPr>
+          <w:trHeight w:val="873"/>
+        </w:trPr>
+        <w:tc>
+          <w:tcPr>
+            <w:tcW w:w="1555" w:type="dxa"/>
+          </w:tcPr>
+          <w:p>
+            <w:proofErr w:type="spellStart"/>
+            <w:r>
+              <w:t>BingoBonusCard</w:t>
+            </w:r>
+            <w:proofErr w:type="spellEnd"/>
+          </w:p>
+        </w:tc>
+        <w:tc>
+          <w:tcPr>
+            <w:tcW w:w="7371" w:type="dxa"/>
+          </w:tcPr>
+          <w:p>
+            <w:r>
+              <w:t xml:space="preserve">Inherits </w:t>
+            </w:r>
+            <w:proofErr w:type="spellStart"/>
+            <w:r>
+              <w:t>bingoCard</w:t>
+            </w:r>
+            <w:proofErr w:type="spellEnd"/>
+          </w:p>
         </w:tc>
       </w:tr>
     </w:tbl>
@@ -1128,13 +2750,21 @@
           <w:tcPr>
             <w:tcW w:w="1542" w:type="dxa"/>
           </w:tcPr>
-          <w:p/>
+          <w:p>
+            <w:r>
+              <w:t>matched</w:t>
+            </w:r>
+          </w:p>
         </w:tc>
         <w:tc>
           <w:tcPr>
             <w:tcW w:w="1405" w:type="dxa"/>
           </w:tcPr>
-          <w:p/>
+          <w:p>
+            <w:r>
+              <w:t>Check if matched numbers is the full house</w:t>
+            </w:r>
+          </w:p>
         </w:tc>
         <w:tc>
           <w:tcPr>
@@ -1146,7 +2776,11 @@
           <w:tcPr>
             <w:tcW w:w="985" w:type="dxa"/>
           </w:tcPr>
-          <w:p/>
+          <w:p>
+            <w:r>
+              <w:t>l</w:t>
+            </w:r>
+          </w:p>
         </w:tc>
         <w:tc>
           <w:tcPr>
@@ -1310,11 +2944,11 @@
         <w:tblLook w:val="04A0" w:firstRow="1" w:lastRow="0" w:firstColumn="1" w:lastColumn="0" w:noHBand="0" w:noVBand="1"/>
       </w:tblPr>
       <w:tblGrid>
-        <w:gridCol w:w="1617"/>
-        <w:gridCol w:w="807"/>
-        <w:gridCol w:w="2212"/>
-        <w:gridCol w:w="1032"/>
-        <w:gridCol w:w="3393"/>
+        <w:gridCol w:w="1564"/>
+        <w:gridCol w:w="1190"/>
+        <w:gridCol w:w="2140"/>
+        <w:gridCol w:w="1029"/>
+        <w:gridCol w:w="3138"/>
       </w:tblGrid>
       <w:tr>
         <w:trPr>
@@ -1384,31 +3018,58 @@
           <w:tcPr>
             <w:tcW w:w="1617" w:type="dxa"/>
           </w:tcPr>
-          <w:p/>
+          <w:p>
+            <w:proofErr w:type="spellStart"/>
+            <w:r>
+              <w:t>GameOver</w:t>
+            </w:r>
+            <w:proofErr w:type="spellEnd"/>
+          </w:p>
         </w:tc>
         <w:tc>
           <w:tcPr>
             <w:tcW w:w="807" w:type="dxa"/>
           </w:tcPr>
-          <w:p/>
+          <w:p>
+            <w:r>
+              <w:t>F (overrides)</w:t>
+            </w:r>
+          </w:p>
         </w:tc>
         <w:tc>
           <w:tcPr>
             <w:tcW w:w="2212" w:type="dxa"/>
           </w:tcPr>
-          <w:p/>
+          <w:p>
+            <w:proofErr w:type="spellStart"/>
+            <w:r>
+              <w:t>calledNumbers</w:t>
+            </w:r>
+            <w:proofErr w:type="spellEnd"/>
+            <w:r>
+              <w:t>, tail</w:t>
+            </w:r>
+          </w:p>
         </w:tc>
         <w:tc>
           <w:tcPr>
             <w:tcW w:w="1032" w:type="dxa"/>
           </w:tcPr>
-          <w:p/>
+          <w:p>
+            <w:r>
+              <w:t>1</w:t>
+            </w:r>
+          </w:p>
         </w:tc>
         <w:tc>
           <w:tcPr>
             <w:tcW w:w="3393" w:type="dxa"/>
           </w:tcPr>
-          <w:p/>
+          <w:p>
+            <w:r>
+              <w:t>Returns 1 if it is a full house else shares appropriate message of how many have been matched</w:t>
+            </w:r>
+          </w:p>
         </w:tc>
       </w:tr>
       <w:tr>
@@ -1419,31 +3080,58 @@
           <w:tcPr>
             <w:tcW w:w="1617" w:type="dxa"/>
           </w:tcPr>
-          <w:p/>
+          <w:p>
+            <w:proofErr w:type="spellStart"/>
+            <w:r>
+              <w:t>FullHouse</w:t>
+            </w:r>
+            <w:proofErr w:type="spellEnd"/>
+          </w:p>
         </w:tc>
         <w:tc>
           <w:tcPr>
             <w:tcW w:w="807" w:type="dxa"/>
           </w:tcPr>
-          <w:p/>
+          <w:p>
+            <w:r>
+              <w:t>F</w:t>
+            </w:r>
+          </w:p>
         </w:tc>
         <w:tc>
           <w:tcPr>
             <w:tcW w:w="2212" w:type="dxa"/>
           </w:tcPr>
-          <w:p/>
+          <w:p>
+            <w:proofErr w:type="spellStart"/>
+            <w:r>
+              <w:t>calledNumbers</w:t>
+            </w:r>
+            <w:proofErr w:type="spellEnd"/>
+            <w:r>
+              <w:t>, tail</w:t>
+            </w:r>
+          </w:p>
         </w:tc>
         <w:tc>
           <w:tcPr>
             <w:tcW w:w="1032" w:type="dxa"/>
           </w:tcPr>
-          <w:p/>
+          <w:p>
+            <w:r>
+              <w:t>matched</w:t>
+            </w:r>
+          </w:p>
         </w:tc>
         <w:tc>
           <w:tcPr>
             <w:tcW w:w="3393" w:type="dxa"/>
           </w:tcPr>
-          <w:p/>
+          <w:p>
+            <w:r>
+              <w:t>Checks if it is a full house</w:t>
+            </w:r>
+          </w:p>
         </w:tc>
       </w:tr>
       <w:tr>
@@ -1517,13 +3205,6 @@
         </w:tc>
       </w:tr>
     </w:tbl>
-    <w:p>
-      <w:pPr>
-        <w:rPr>
-          <w:lang w:val="en-SG"/>
-        </w:rPr>
-      </w:pPr>
-    </w:p>
     <w:p>
       <w:pPr>
         <w:rPr>
@@ -1573,8 +3254,8 @@
         <w:tblLook w:val="04A0" w:firstRow="1" w:lastRow="0" w:firstColumn="1" w:lastColumn="0" w:noHBand="0" w:noVBand="1"/>
       </w:tblPr>
       <w:tblGrid>
-        <w:gridCol w:w="1690"/>
-        <w:gridCol w:w="7236"/>
+        <w:gridCol w:w="1729"/>
+        <w:gridCol w:w="7197"/>
       </w:tblGrid>
       <w:tr>
         <w:trPr>
@@ -1612,7 +3293,7 @@
           <w:p>
             <w:proofErr w:type="spellStart"/>
             <w:r>
-              <w:t>BingoBonusCard</w:t>
+              <w:t>NumberMachine</w:t>
             </w:r>
             <w:proofErr w:type="spellEnd"/>
           </w:p>
@@ -1621,7 +3302,11 @@
           <w:tcPr>
             <w:tcW w:w="7371" w:type="dxa"/>
           </w:tcPr>
-          <w:p/>
+          <w:p>
+            <w:r>
+              <w:t>Generates the numbers</w:t>
+            </w:r>
+          </w:p>
         </w:tc>
       </w:tr>
     </w:tbl>
@@ -1736,13 +3421,23 @@
           <w:tcPr>
             <w:tcW w:w="1542" w:type="dxa"/>
           </w:tcPr>
-          <w:p/>
+          <w:p>
+            <w:proofErr w:type="spellStart"/>
+            <w:r>
+              <w:t>numberOrder</w:t>
+            </w:r>
+            <w:proofErr w:type="spellEnd"/>
+          </w:p>
         </w:tc>
         <w:tc>
           <w:tcPr>
             <w:tcW w:w="1405" w:type="dxa"/>
           </w:tcPr>
-          <w:p/>
+          <w:p>
+            <w:r>
+              <w:t>Rearrange the number order of the array</w:t>
+            </w:r>
+          </w:p>
         </w:tc>
         <w:tc>
           <w:tcPr>
@@ -1754,7 +3449,11 @@
           <w:tcPr>
             <w:tcW w:w="985" w:type="dxa"/>
           </w:tcPr>
-          <w:p/>
+          <w:p>
+            <w:r>
+              <w:t>G</w:t>
+            </w:r>
+          </w:p>
         </w:tc>
         <w:tc>
           <w:tcPr>
@@ -1771,13 +3470,26 @@
           <w:tcPr>
             <w:tcW w:w="1542" w:type="dxa"/>
           </w:tcPr>
-          <w:p/>
+          <w:p>
+            <w:r>
+              <w:t>Current</w:t>
+            </w:r>
+          </w:p>
         </w:tc>
         <w:tc>
           <w:tcPr>
             <w:tcW w:w="1405" w:type="dxa"/>
           </w:tcPr>
-          <w:p/>
+          <w:p>
+            <w:r>
+              <w:t>Counter-</w:t>
+            </w:r>
+            <w:proofErr w:type="spellStart"/>
+            <w:r>
+              <w:t>ish</w:t>
+            </w:r>
+            <w:proofErr w:type="spellEnd"/>
+          </w:p>
         </w:tc>
         <w:tc>
           <w:tcPr>
@@ -1789,7 +3501,11 @@
           <w:tcPr>
             <w:tcW w:w="985" w:type="dxa"/>
           </w:tcPr>
-          <w:p/>
+          <w:p>
+            <w:r>
+              <w:t>G</w:t>
+            </w:r>
+          </w:p>
         </w:tc>
         <w:tc>
           <w:tcPr>
@@ -1806,13 +3522,26 @@
           <w:tcPr>
             <w:tcW w:w="1542" w:type="dxa"/>
           </w:tcPr>
-          <w:p/>
+          <w:p>
+            <w:r>
+              <w:t>back</w:t>
+            </w:r>
+          </w:p>
         </w:tc>
         <w:tc>
           <w:tcPr>
             <w:tcW w:w="1405" w:type="dxa"/>
           </w:tcPr>
-          <w:p/>
+          <w:p>
+            <w:r>
+              <w:t>Counter -</w:t>
+            </w:r>
+            <w:proofErr w:type="spellStart"/>
+            <w:r>
+              <w:t>ish</w:t>
+            </w:r>
+            <w:proofErr w:type="spellEnd"/>
+          </w:p>
         </w:tc>
         <w:tc>
           <w:tcPr>
@@ -1824,7 +3553,11 @@
           <w:tcPr>
             <w:tcW w:w="985" w:type="dxa"/>
           </w:tcPr>
-          <w:p/>
+          <w:p>
+            <w:r>
+              <w:t>G</w:t>
+            </w:r>
+          </w:p>
         </w:tc>
         <w:tc>
           <w:tcPr>
@@ -1841,13 +3574,21 @@
           <w:tcPr>
             <w:tcW w:w="1542" w:type="dxa"/>
           </w:tcPr>
-          <w:p/>
+          <w:p>
+            <w:r>
+              <w:t>temp</w:t>
+            </w:r>
+          </w:p>
         </w:tc>
         <w:tc>
           <w:tcPr>
             <w:tcW w:w="1405" w:type="dxa"/>
           </w:tcPr>
-          <w:p/>
+          <w:p>
+            <w:r>
+              <w:t>Help with the random order</w:t>
+            </w:r>
+          </w:p>
         </w:tc>
         <w:tc>
           <w:tcPr>
@@ -1859,7 +3600,58 @@
           <w:tcPr>
             <w:tcW w:w="985" w:type="dxa"/>
           </w:tcPr>
-          <w:p/>
+          <w:p>
+            <w:r>
+              <w:t>L</w:t>
+            </w:r>
+          </w:p>
+        </w:tc>
+        <w:tc>
+          <w:tcPr>
+            <w:tcW w:w="3233" w:type="dxa"/>
+          </w:tcPr>
+          <w:p/>
+        </w:tc>
+      </w:tr>
+      <w:tr>
+        <w:trPr>
+          <w:trHeight w:val="594"/>
+        </w:trPr>
+        <w:tc>
+          <w:tcPr>
+            <w:tcW w:w="1542" w:type="dxa"/>
+          </w:tcPr>
+          <w:p>
+            <w:r>
+              <w:t>Num1, Num2</w:t>
+            </w:r>
+          </w:p>
+        </w:tc>
+        <w:tc>
+          <w:tcPr>
+            <w:tcW w:w="1405" w:type="dxa"/>
+          </w:tcPr>
+          <w:p>
+            <w:r>
+              <w:t>Help with the random order</w:t>
+            </w:r>
+          </w:p>
+        </w:tc>
+        <w:tc>
+          <w:tcPr>
+            <w:tcW w:w="2108" w:type="dxa"/>
+          </w:tcPr>
+          <w:p/>
+        </w:tc>
+        <w:tc>
+          <w:tcPr>
+            <w:tcW w:w="985" w:type="dxa"/>
+          </w:tcPr>
+          <w:p>
+            <w:r>
+              <w:t>l</w:t>
+            </w:r>
+          </w:p>
         </w:tc>
         <w:tc>
           <w:tcPr>
@@ -1918,11 +3710,11 @@
         <w:tblLook w:val="04A0" w:firstRow="1" w:lastRow="0" w:firstColumn="1" w:lastColumn="0" w:noHBand="0" w:noVBand="1"/>
       </w:tblPr>
       <w:tblGrid>
-        <w:gridCol w:w="1617"/>
-        <w:gridCol w:w="807"/>
-        <w:gridCol w:w="2212"/>
-        <w:gridCol w:w="1032"/>
-        <w:gridCol w:w="3393"/>
+        <w:gridCol w:w="1538"/>
+        <w:gridCol w:w="747"/>
+        <w:gridCol w:w="1845"/>
+        <w:gridCol w:w="2268"/>
+        <w:gridCol w:w="2663"/>
       </w:tblGrid>
       <w:tr>
         <w:trPr>
@@ -1992,13 +3784,21 @@
           <w:tcPr>
             <w:tcW w:w="1617" w:type="dxa"/>
           </w:tcPr>
-          <w:p/>
+          <w:p>
+            <w:r>
+              <w:t>New (Constructor)</w:t>
+            </w:r>
+          </w:p>
         </w:tc>
         <w:tc>
           <w:tcPr>
             <w:tcW w:w="807" w:type="dxa"/>
           </w:tcPr>
-          <w:p/>
+          <w:p>
+            <w:r>
+              <w:t>P</w:t>
+            </w:r>
+          </w:p>
         </w:tc>
         <w:tc>
           <w:tcPr>
@@ -2016,7 +3816,19 @@
           <w:tcPr>
             <w:tcW w:w="3393" w:type="dxa"/>
           </w:tcPr>
-          <w:p/>
+          <w:p>
+            <w:r>
+              <w:t xml:space="preserve">Get numbers 1-75 and stores them in a random order in the </w:t>
+            </w:r>
+            <w:proofErr w:type="spellStart"/>
+            <w:r>
+              <w:t>NumberOrder</w:t>
+            </w:r>
+            <w:proofErr w:type="spellEnd"/>
+            <w:r>
+              <w:t xml:space="preserve"> array</w:t>
+            </w:r>
+          </w:p>
         </w:tc>
       </w:tr>
       <w:tr>
@@ -2027,13 +3839,29 @@
           <w:tcPr>
             <w:tcW w:w="1617" w:type="dxa"/>
           </w:tcPr>
-          <w:p/>
+          <w:p>
+            <w:pPr>
+              <w:rPr>
+                <w:lang w:val="en-GB"/>
+              </w:rPr>
+            </w:pPr>
+            <w:r>
+              <w:rPr>
+                <w:lang w:val="en-GB"/>
+              </w:rPr>
+              <w:t>Practice Game</w:t>
+            </w:r>
+          </w:p>
         </w:tc>
         <w:tc>
           <w:tcPr>
             <w:tcW w:w="807" w:type="dxa"/>
           </w:tcPr>
-          <w:p/>
+          <w:p>
+            <w:r>
+              <w:t>P</w:t>
+            </w:r>
+          </w:p>
         </w:tc>
         <w:tc>
           <w:tcPr>
@@ -2051,7 +3879,11 @@
           <w:tcPr>
             <w:tcW w:w="3393" w:type="dxa"/>
           </w:tcPr>
-          <w:p/>
+          <w:p>
+            <w:r>
+              <w:t>Stores the numbers of the set array of numbers for the practice game</w:t>
+            </w:r>
+          </w:p>
         </w:tc>
       </w:tr>
       <w:tr>
@@ -2062,13 +3894,23 @@
           <w:tcPr>
             <w:tcW w:w="1617" w:type="dxa"/>
           </w:tcPr>
-          <w:p/>
+          <w:p>
+            <w:proofErr w:type="spellStart"/>
+            <w:r>
+              <w:t>nextBall</w:t>
+            </w:r>
+            <w:proofErr w:type="spellEnd"/>
+          </w:p>
         </w:tc>
         <w:tc>
           <w:tcPr>
             <w:tcW w:w="807" w:type="dxa"/>
           </w:tcPr>
-          <w:p/>
+          <w:p>
+            <w:r>
+              <w:t>f</w:t>
+            </w:r>
+          </w:p>
         </w:tc>
         <w:tc>
           <w:tcPr>
@@ -2080,13 +3922,36 @@
           <w:tcPr>
             <w:tcW w:w="1032" w:type="dxa"/>
           </w:tcPr>
-          <w:p/>
+          <w:p>
+            <w:proofErr w:type="spellStart"/>
+            <w:r>
+              <w:t>numberOrder</w:t>
+            </w:r>
+            <w:proofErr w:type="spellEnd"/>
+            <w:r>
+              <w:t>(Current-1) OR -1</w:t>
+            </w:r>
+          </w:p>
         </w:tc>
         <w:tc>
           <w:tcPr>
             <w:tcW w:w="3393" w:type="dxa"/>
           </w:tcPr>
-          <w:p/>
+          <w:p>
+            <w:r>
+              <w:t xml:space="preserve">Goes through and returns one of the </w:t>
+            </w:r>
+            <w:r>
+              <w:rPr>
+                <w:color w:val="FF0000"/>
+                <w:highlight w:val="yellow"/>
+              </w:rPr>
+              <w:t>74/75</w:t>
+            </w:r>
+            <w:r>
+              <w:t xml:space="preserve"> numbers to be called or returns -1 depending on position in the array</w:t>
+            </w:r>
+          </w:p>
         </w:tc>
       </w:tr>
       <w:tr>
@@ -2097,13 +3962,24 @@
           <w:tcPr>
             <w:tcW w:w="1617" w:type="dxa"/>
           </w:tcPr>
-          <w:p/>
+          <w:p>
+            <w:proofErr w:type="spellStart"/>
+            <w:r>
+              <w:lastRenderedPageBreak/>
+              <w:t>getNumbers</w:t>
+            </w:r>
+            <w:proofErr w:type="spellEnd"/>
+          </w:p>
         </w:tc>
         <w:tc>
           <w:tcPr>
             <w:tcW w:w="807" w:type="dxa"/>
           </w:tcPr>
-          <w:p/>
+          <w:p>
+            <w:r>
+              <w:t>F</w:t>
+            </w:r>
+          </w:p>
         </w:tc>
         <w:tc>
           <w:tcPr>
@@ -2115,13 +3991,76 @@
           <w:tcPr>
             <w:tcW w:w="1032" w:type="dxa"/>
           </w:tcPr>
-          <w:p/>
+          <w:p>
+            <w:proofErr w:type="spellStart"/>
+            <w:r>
+              <w:t>numberOrder</w:t>
+            </w:r>
+            <w:proofErr w:type="spellEnd"/>
+          </w:p>
         </w:tc>
         <w:tc>
           <w:tcPr>
             <w:tcW w:w="3393" w:type="dxa"/>
           </w:tcPr>
-          <w:p/>
+          <w:p>
+            <w:r>
+              <w:t>Returns the number order array</w:t>
+            </w:r>
+          </w:p>
+        </w:tc>
+      </w:tr>
+      <w:tr>
+        <w:trPr>
+          <w:trHeight w:val="753"/>
+        </w:trPr>
+        <w:tc>
+          <w:tcPr>
+            <w:tcW w:w="1617" w:type="dxa"/>
+          </w:tcPr>
+          <w:p>
+            <w:proofErr w:type="spellStart"/>
+            <w:r>
+              <w:t>getBack</w:t>
+            </w:r>
+            <w:proofErr w:type="spellEnd"/>
+          </w:p>
+        </w:tc>
+        <w:tc>
+          <w:tcPr>
+            <w:tcW w:w="807" w:type="dxa"/>
+          </w:tcPr>
+          <w:p>
+            <w:r>
+              <w:t>F</w:t>
+            </w:r>
+          </w:p>
+        </w:tc>
+        <w:tc>
+          <w:tcPr>
+            <w:tcW w:w="2212" w:type="dxa"/>
+          </w:tcPr>
+          <w:p/>
+        </w:tc>
+        <w:tc>
+          <w:tcPr>
+            <w:tcW w:w="1032" w:type="dxa"/>
+          </w:tcPr>
+          <w:p>
+            <w:r>
+              <w:t>current</w:t>
+            </w:r>
+          </w:p>
+        </w:tc>
+        <w:tc>
+          <w:tcPr>
+            <w:tcW w:w="3393" w:type="dxa"/>
+          </w:tcPr>
+          <w:p>
+            <w:r>
+              <w:t>Returns the current position it is at in the array</w:t>
+            </w:r>
+          </w:p>
         </w:tc>
       </w:tr>
     </w:tbl>
@@ -2174,8 +4113,8 @@
         <w:tblLook w:val="04A0" w:firstRow="1" w:lastRow="0" w:firstColumn="1" w:lastColumn="0" w:noHBand="0" w:noVBand="1"/>
       </w:tblPr>
       <w:tblGrid>
-        <w:gridCol w:w="1729"/>
-        <w:gridCol w:w="7197"/>
+        <w:gridCol w:w="1555"/>
+        <w:gridCol w:w="7371"/>
       </w:tblGrid>
       <w:tr>
         <w:trPr>
@@ -2197,15 +4136,7 @@
           </w:tcPr>
           <w:p>
             <w:r>
-              <w:t xml:space="preserve">What it does (inheritance, </w:t>
-            </w:r>
-            <w:proofErr w:type="gramStart"/>
-            <w:r>
-              <w:t>aggregation  etc</w:t>
-            </w:r>
-            <w:proofErr w:type="gramEnd"/>
-            <w:r>
-              <w:t>)</w:t>
+              <w:t>What it does (inheritance, aggregation  etc)</w:t>
             </w:r>
           </w:p>
         </w:tc>
@@ -2219,18 +4150,23 @@
             <w:tcW w:w="1555" w:type="dxa"/>
           </w:tcPr>
           <w:p>
-            <w:proofErr w:type="spellStart"/>
-            <w:r>
-              <w:t>NumberMachine</w:t>
-            </w:r>
-            <w:proofErr w:type="spellEnd"/>
+            <w:r>
+              <w:t>repo</w:t>
+            </w:r>
           </w:p>
         </w:tc>
         <w:tc>
           <w:tcPr>
             <w:tcW w:w="7371" w:type="dxa"/>
           </w:tcPr>
-          <w:p/>
+          <w:p>
+            <w:r>
+              <w:rPr>
+                <w:highlight w:val="yellow"/>
+              </w:rPr>
+              <w:t>Static function?</w:t>
+            </w:r>
+          </w:p>
         </w:tc>
       </w:tr>
     </w:tbl>
@@ -2527,11 +4463,11 @@
         <w:tblLook w:val="04A0" w:firstRow="1" w:lastRow="0" w:firstColumn="1" w:lastColumn="0" w:noHBand="0" w:noVBand="1"/>
       </w:tblPr>
       <w:tblGrid>
-        <w:gridCol w:w="1617"/>
-        <w:gridCol w:w="807"/>
-        <w:gridCol w:w="2212"/>
-        <w:gridCol w:w="1032"/>
-        <w:gridCol w:w="3393"/>
+        <w:gridCol w:w="1540"/>
+        <w:gridCol w:w="763"/>
+        <w:gridCol w:w="2513"/>
+        <w:gridCol w:w="1382"/>
+        <w:gridCol w:w="2863"/>
       </w:tblGrid>
       <w:tr>
         <w:trPr>
@@ -2601,36 +4537,60 @@
           <w:tcPr>
             <w:tcW w:w="1617" w:type="dxa"/>
           </w:tcPr>
-          <w:p/>
+          <w:p>
+            <w:proofErr w:type="spellStart"/>
+            <w:r>
+              <w:t>newRandom</w:t>
+            </w:r>
+            <w:proofErr w:type="spellEnd"/>
+          </w:p>
         </w:tc>
         <w:tc>
           <w:tcPr>
             <w:tcW w:w="807" w:type="dxa"/>
           </w:tcPr>
-          <w:p/>
+          <w:p>
+            <w:r>
+              <w:t>F</w:t>
+            </w:r>
+          </w:p>
         </w:tc>
         <w:tc>
           <w:tcPr>
             <w:tcW w:w="2212" w:type="dxa"/>
           </w:tcPr>
-          <w:p/>
+          <w:p>
+            <w:proofErr w:type="spellStart"/>
+            <w:r>
+              <w:t>Lowerbound,upperbound</w:t>
+            </w:r>
+            <w:proofErr w:type="spellEnd"/>
+          </w:p>
         </w:tc>
         <w:tc>
           <w:tcPr>
             <w:tcW w:w="1032" w:type="dxa"/>
           </w:tcPr>
-          <w:p/>
+          <w:p>
+            <w:r>
+              <w:t>(something complicated)</w:t>
+            </w:r>
+          </w:p>
         </w:tc>
         <w:tc>
           <w:tcPr>
             <w:tcW w:w="3393" w:type="dxa"/>
           </w:tcPr>
-          <w:p/>
-        </w:tc>
-      </w:tr>
-      <w:tr>
-        <w:trPr>
-          <w:trHeight w:val="804"/>
+          <w:p>
+            <w:r>
+              <w:t>Helps with the randomisation</w:t>
+            </w:r>
+          </w:p>
+        </w:tc>
+      </w:tr>
+      <w:tr>
+        <w:trPr>
+          <w:trHeight w:val="1030"/>
         </w:trPr>
         <w:tc>
           <w:tcPr>
@@ -2648,614 +4608,133 @@
           <w:tcPr>
             <w:tcW w:w="2212" w:type="dxa"/>
           </w:tcPr>
-          <w:p/>
+          <w:p>
+            <w:pPr>
+              <w:rPr>
+                <w:i/>
+                <w:sz w:val="16"/>
+                <w:szCs w:val="16"/>
+              </w:rPr>
+            </w:pPr>
+            <w:r>
+              <w:rPr>
+                <w:i/>
+                <w:sz w:val="16"/>
+                <w:szCs w:val="16"/>
+              </w:rPr>
+              <w:t xml:space="preserve">Return </w:t>
+            </w:r>
+            <w:proofErr w:type="spellStart"/>
+            <w:r>
+              <w:rPr>
+                <w:i/>
+                <w:sz w:val="16"/>
+                <w:szCs w:val="16"/>
+              </w:rPr>
+              <w:t>CInt</w:t>
+            </w:r>
+            <w:proofErr w:type="spellEnd"/>
+            <w:r>
+              <w:rPr>
+                <w:i/>
+                <w:sz w:val="16"/>
+                <w:szCs w:val="16"/>
+              </w:rPr>
+              <w:t>(</w:t>
+            </w:r>
+            <w:proofErr w:type="spellStart"/>
+            <w:r>
+              <w:rPr>
+                <w:i/>
+                <w:sz w:val="16"/>
+                <w:szCs w:val="16"/>
+              </w:rPr>
+              <w:t>Math.Floor</w:t>
+            </w:r>
+            <w:proofErr w:type="spellEnd"/>
+            <w:r>
+              <w:rPr>
+                <w:i/>
+                <w:sz w:val="16"/>
+                <w:szCs w:val="16"/>
+              </w:rPr>
+              <w:t>((</w:t>
+            </w:r>
+            <w:proofErr w:type="spellStart"/>
+            <w:r>
+              <w:rPr>
+                <w:i/>
+                <w:sz w:val="16"/>
+                <w:szCs w:val="16"/>
+              </w:rPr>
+              <w:t>upperbound</w:t>
+            </w:r>
+            <w:proofErr w:type="spellEnd"/>
+            <w:r>
+              <w:rPr>
+                <w:i/>
+                <w:sz w:val="16"/>
+                <w:szCs w:val="16"/>
+              </w:rPr>
+              <w:t xml:space="preserve"> - </w:t>
+            </w:r>
+            <w:proofErr w:type="spellStart"/>
+            <w:r>
+              <w:rPr>
+                <w:i/>
+                <w:sz w:val="16"/>
+                <w:szCs w:val="16"/>
+              </w:rPr>
+              <w:t>lowerbound</w:t>
+            </w:r>
+            <w:proofErr w:type="spellEnd"/>
+            <w:r>
+              <w:rPr>
+                <w:i/>
+                <w:sz w:val="16"/>
+                <w:szCs w:val="16"/>
+              </w:rPr>
+              <w:t xml:space="preserve"> + 1) * </w:t>
+            </w:r>
+            <w:proofErr w:type="spellStart"/>
+            <w:r>
+              <w:rPr>
+                <w:i/>
+                <w:sz w:val="16"/>
+                <w:szCs w:val="16"/>
+              </w:rPr>
+              <w:t>Rnd</w:t>
+            </w:r>
+            <w:proofErr w:type="spellEnd"/>
+            <w:r>
+              <w:rPr>
+                <w:i/>
+                <w:sz w:val="16"/>
+                <w:szCs w:val="16"/>
+              </w:rPr>
+              <w:t xml:space="preserve">())) + </w:t>
+            </w:r>
+            <w:proofErr w:type="spellStart"/>
+            <w:r>
+              <w:rPr>
+                <w:i/>
+                <w:sz w:val="16"/>
+                <w:szCs w:val="16"/>
+              </w:rPr>
+              <w:t>lowerbound</w:t>
+            </w:r>
+            <w:proofErr w:type="spellEnd"/>
+          </w:p>
         </w:tc>
         <w:tc>
           <w:tcPr>
             <w:tcW w:w="1032" w:type="dxa"/>
           </w:tcPr>
-          <w:p/>
-        </w:tc>
-        <w:tc>
-          <w:tcPr>
-            <w:tcW w:w="3393" w:type="dxa"/>
-          </w:tcPr>
-          <w:p/>
-        </w:tc>
-      </w:tr>
-      <w:tr>
-        <w:trPr>
-          <w:trHeight w:val="804"/>
-        </w:trPr>
-        <w:tc>
-          <w:tcPr>
-            <w:tcW w:w="1617" w:type="dxa"/>
-          </w:tcPr>
-          <w:p/>
-        </w:tc>
-        <w:tc>
-          <w:tcPr>
-            <w:tcW w:w="807" w:type="dxa"/>
-          </w:tcPr>
-          <w:p/>
-        </w:tc>
-        <w:tc>
-          <w:tcPr>
-            <w:tcW w:w="2212" w:type="dxa"/>
-          </w:tcPr>
-          <w:p/>
-        </w:tc>
-        <w:tc>
-          <w:tcPr>
-            <w:tcW w:w="1032" w:type="dxa"/>
-          </w:tcPr>
-          <w:p/>
-        </w:tc>
-        <w:tc>
-          <w:tcPr>
-            <w:tcW w:w="3393" w:type="dxa"/>
-          </w:tcPr>
-          <w:p/>
-        </w:tc>
-      </w:tr>
-      <w:tr>
-        <w:trPr>
-          <w:trHeight w:val="753"/>
-        </w:trPr>
-        <w:tc>
-          <w:tcPr>
-            <w:tcW w:w="1617" w:type="dxa"/>
-          </w:tcPr>
-          <w:p/>
-        </w:tc>
-        <w:tc>
-          <w:tcPr>
-            <w:tcW w:w="807" w:type="dxa"/>
-          </w:tcPr>
-          <w:p/>
-        </w:tc>
-        <w:tc>
-          <w:tcPr>
-            <w:tcW w:w="2212" w:type="dxa"/>
-          </w:tcPr>
-          <w:p/>
-        </w:tc>
-        <w:tc>
-          <w:tcPr>
-            <w:tcW w:w="1032" w:type="dxa"/>
-          </w:tcPr>
-          <w:p/>
-        </w:tc>
-        <w:tc>
-          <w:tcPr>
-            <w:tcW w:w="3393" w:type="dxa"/>
-          </w:tcPr>
-          <w:p/>
-        </w:tc>
-      </w:tr>
-    </w:tbl>
-    <w:p>
-      <w:pPr>
-        <w:rPr>
-          <w:lang w:val="en-SG"/>
-        </w:rPr>
-      </w:pPr>
-      <w:r>
-        <w:rPr>
-          <w:lang w:val="en-SG"/>
-        </w:rPr>
-        <w:br w:type="page"/>
-      </w:r>
-    </w:p>
-    <w:p>
-      <w:pPr>
-        <w:rPr>
-          <w:b/>
-          <w:lang w:val="en-SG"/>
-        </w:rPr>
-      </w:pPr>
-      <w:r>
-        <w:rPr>
-          <w:b/>
-          <w:lang w:val="en-SG"/>
-        </w:rPr>
-        <w:lastRenderedPageBreak/>
-        <w:t>Class</w:t>
-      </w:r>
-    </w:p>
-    <w:p>
-      <w:pPr>
-        <w:rPr>
-          <w:lang w:val="en-SG"/>
-        </w:rPr>
-      </w:pPr>
-      <w:r>
-        <w:rPr>
-          <w:lang w:val="en-SG"/>
-        </w:rPr>
-        <w:t>List the variables involved in the program, their role, any validation performed or required, scope, and what they do</w:t>
-      </w:r>
-    </w:p>
-    <w:tbl>
-      <w:tblPr>
-        <w:tblStyle w:val="TableGrid"/>
-        <w:tblW w:w="8926" w:type="dxa"/>
-        <w:tblLook w:val="04A0" w:firstRow="1" w:lastRow="0" w:firstColumn="1" w:lastColumn="0" w:noHBand="0" w:noVBand="1"/>
-      </w:tblPr>
-      <w:tblGrid>
-        <w:gridCol w:w="1555"/>
-        <w:gridCol w:w="7371"/>
-      </w:tblGrid>
-      <w:tr>
-        <w:trPr>
-          <w:trHeight w:val="411"/>
-        </w:trPr>
-        <w:tc>
-          <w:tcPr>
-            <w:tcW w:w="1555" w:type="dxa"/>
-          </w:tcPr>
-          <w:p>
-            <w:r>
-              <w:t>Identifier</w:t>
-            </w:r>
-          </w:p>
-        </w:tc>
-        <w:tc>
-          <w:tcPr>
-            <w:tcW w:w="7371" w:type="dxa"/>
-          </w:tcPr>
-          <w:p>
-            <w:r>
-              <w:t>What it does (inheritance, aggregation  etc)</w:t>
-            </w:r>
-          </w:p>
-        </w:tc>
-      </w:tr>
-      <w:tr>
-        <w:trPr>
-          <w:trHeight w:val="873"/>
-        </w:trPr>
-        <w:tc>
-          <w:tcPr>
-            <w:tcW w:w="1555" w:type="dxa"/>
-          </w:tcPr>
-          <w:p>
-            <w:r>
-              <w:t>repo</w:t>
-            </w:r>
-          </w:p>
-        </w:tc>
-        <w:tc>
-          <w:tcPr>
-            <w:tcW w:w="7371" w:type="dxa"/>
-          </w:tcPr>
-          <w:p/>
-        </w:tc>
-      </w:tr>
-    </w:tbl>
-    <w:p>
-      <w:pPr>
-        <w:rPr>
-          <w:lang w:val="en-SG"/>
-        </w:rPr>
-      </w:pPr>
-      <w:bookmarkStart w:id="0" w:name="_GoBack"/>
-      <w:bookmarkEnd w:id="0"/>
-    </w:p>
-    <w:p>
-      <w:pPr>
-        <w:rPr>
-          <w:b/>
-          <w:lang w:val="en-SG"/>
-        </w:rPr>
-      </w:pPr>
-      <w:r>
-        <w:rPr>
-          <w:b/>
-          <w:lang w:val="en-SG"/>
-        </w:rPr>
-        <w:t>Properties</w:t>
-      </w:r>
-    </w:p>
-    <w:p>
-      <w:pPr>
-        <w:rPr>
-          <w:lang w:val="en-SG"/>
-        </w:rPr>
-      </w:pPr>
-      <w:r>
-        <w:rPr>
-          <w:lang w:val="en-SG"/>
-        </w:rPr>
-        <w:t>List the variables involved in the program, their role, any validation performed or required, scope, and what they do</w:t>
-      </w:r>
-    </w:p>
-    <w:tbl>
-      <w:tblPr>
-        <w:tblStyle w:val="TableGrid"/>
-        <w:tblW w:w="9273" w:type="dxa"/>
-        <w:tblLook w:val="04A0" w:firstRow="1" w:lastRow="0" w:firstColumn="1" w:lastColumn="0" w:noHBand="0" w:noVBand="1"/>
-      </w:tblPr>
-      <w:tblGrid>
-        <w:gridCol w:w="1542"/>
-        <w:gridCol w:w="1405"/>
-        <w:gridCol w:w="2108"/>
-        <w:gridCol w:w="985"/>
-        <w:gridCol w:w="3233"/>
-      </w:tblGrid>
-      <w:tr>
-        <w:trPr>
-          <w:trHeight w:val="279"/>
-        </w:trPr>
-        <w:tc>
-          <w:tcPr>
-            <w:tcW w:w="1542" w:type="dxa"/>
-          </w:tcPr>
-          <w:p>
-            <w:r>
-              <w:t>Identifier</w:t>
-            </w:r>
-          </w:p>
-        </w:tc>
-        <w:tc>
-          <w:tcPr>
-            <w:tcW w:w="1405" w:type="dxa"/>
-          </w:tcPr>
-          <w:p>
-            <w:r>
-              <w:t>Role</w:t>
-            </w:r>
-          </w:p>
-        </w:tc>
-        <w:tc>
-          <w:tcPr>
-            <w:tcW w:w="2108" w:type="dxa"/>
-          </w:tcPr>
-          <w:p>
-            <w:r>
-              <w:t>Validation</w:t>
-            </w:r>
-          </w:p>
-        </w:tc>
-        <w:tc>
-          <w:tcPr>
-            <w:tcW w:w="985" w:type="dxa"/>
-          </w:tcPr>
-          <w:p>
-            <w:r>
-              <w:t>Scope (G/L)</w:t>
-            </w:r>
-          </w:p>
-        </w:tc>
-        <w:tc>
-          <w:tcPr>
-            <w:tcW w:w="3233" w:type="dxa"/>
-          </w:tcPr>
-          <w:p>
-            <w:r>
-              <w:t>What it does</w:t>
-            </w:r>
-          </w:p>
-        </w:tc>
-      </w:tr>
-      <w:tr>
-        <w:trPr>
-          <w:trHeight w:val="594"/>
-        </w:trPr>
-        <w:tc>
-          <w:tcPr>
-            <w:tcW w:w="1542" w:type="dxa"/>
-          </w:tcPr>
-          <w:p/>
-        </w:tc>
-        <w:tc>
-          <w:tcPr>
-            <w:tcW w:w="1405" w:type="dxa"/>
-          </w:tcPr>
-          <w:p/>
-        </w:tc>
-        <w:tc>
-          <w:tcPr>
-            <w:tcW w:w="2108" w:type="dxa"/>
-          </w:tcPr>
-          <w:p/>
-        </w:tc>
-        <w:tc>
-          <w:tcPr>
-            <w:tcW w:w="985" w:type="dxa"/>
-          </w:tcPr>
-          <w:p/>
-        </w:tc>
-        <w:tc>
-          <w:tcPr>
-            <w:tcW w:w="3233" w:type="dxa"/>
-          </w:tcPr>
-          <w:p/>
-        </w:tc>
-      </w:tr>
-      <w:tr>
-        <w:trPr>
-          <w:trHeight w:val="634"/>
-        </w:trPr>
-        <w:tc>
-          <w:tcPr>
-            <w:tcW w:w="1542" w:type="dxa"/>
-          </w:tcPr>
-          <w:p/>
-        </w:tc>
-        <w:tc>
-          <w:tcPr>
-            <w:tcW w:w="1405" w:type="dxa"/>
-          </w:tcPr>
-          <w:p/>
-        </w:tc>
-        <w:tc>
-          <w:tcPr>
-            <w:tcW w:w="2108" w:type="dxa"/>
-          </w:tcPr>
-          <w:p/>
-        </w:tc>
-        <w:tc>
-          <w:tcPr>
-            <w:tcW w:w="985" w:type="dxa"/>
-          </w:tcPr>
-          <w:p/>
-        </w:tc>
-        <w:tc>
-          <w:tcPr>
-            <w:tcW w:w="3233" w:type="dxa"/>
-          </w:tcPr>
-          <w:p/>
-        </w:tc>
-      </w:tr>
-      <w:tr>
-        <w:trPr>
-          <w:trHeight w:val="634"/>
-        </w:trPr>
-        <w:tc>
-          <w:tcPr>
-            <w:tcW w:w="1542" w:type="dxa"/>
-          </w:tcPr>
-          <w:p/>
-        </w:tc>
-        <w:tc>
-          <w:tcPr>
-            <w:tcW w:w="1405" w:type="dxa"/>
-          </w:tcPr>
-          <w:p/>
-        </w:tc>
-        <w:tc>
-          <w:tcPr>
-            <w:tcW w:w="2108" w:type="dxa"/>
-          </w:tcPr>
-          <w:p/>
-        </w:tc>
-        <w:tc>
-          <w:tcPr>
-            <w:tcW w:w="985" w:type="dxa"/>
-          </w:tcPr>
-          <w:p/>
-        </w:tc>
-        <w:tc>
-          <w:tcPr>
-            <w:tcW w:w="3233" w:type="dxa"/>
-          </w:tcPr>
-          <w:p/>
-        </w:tc>
-      </w:tr>
-      <w:tr>
-        <w:trPr>
-          <w:trHeight w:val="594"/>
-        </w:trPr>
-        <w:tc>
-          <w:tcPr>
-            <w:tcW w:w="1542" w:type="dxa"/>
-          </w:tcPr>
-          <w:p/>
-        </w:tc>
-        <w:tc>
-          <w:tcPr>
-            <w:tcW w:w="1405" w:type="dxa"/>
-          </w:tcPr>
-          <w:p/>
-        </w:tc>
-        <w:tc>
-          <w:tcPr>
-            <w:tcW w:w="2108" w:type="dxa"/>
-          </w:tcPr>
-          <w:p/>
-        </w:tc>
-        <w:tc>
-          <w:tcPr>
-            <w:tcW w:w="985" w:type="dxa"/>
-          </w:tcPr>
-          <w:p/>
-        </w:tc>
-        <w:tc>
-          <w:tcPr>
-            <w:tcW w:w="3233" w:type="dxa"/>
-          </w:tcPr>
-          <w:p/>
-        </w:tc>
-      </w:tr>
-    </w:tbl>
-    <w:p>
-      <w:pPr>
-        <w:rPr>
-          <w:lang w:val="en-SG"/>
-        </w:rPr>
-      </w:pPr>
-    </w:p>
-    <w:p>
-      <w:pPr>
-        <w:rPr>
-          <w:lang w:val="en-SG"/>
-        </w:rPr>
-      </w:pPr>
-    </w:p>
-    <w:p>
-      <w:pPr>
-        <w:rPr>
-          <w:b/>
-          <w:lang w:val="en-SG"/>
-        </w:rPr>
-      </w:pPr>
-      <w:r>
-        <w:rPr>
-          <w:b/>
-          <w:lang w:val="en-SG"/>
-        </w:rPr>
-        <w:t>Methods</w:t>
-      </w:r>
-    </w:p>
-    <w:p>
-      <w:pPr>
-        <w:rPr>
-          <w:lang w:val="en-SG"/>
-        </w:rPr>
-      </w:pPr>
-      <w:r>
-        <w:rPr>
-          <w:lang w:val="en-SG"/>
-        </w:rPr>
-        <w:t>List the subroutines involved in the program, parameters, return type, type, and what they do</w:t>
-      </w:r>
-    </w:p>
-    <w:tbl>
-      <w:tblPr>
-        <w:tblStyle w:val="TableGrid"/>
-        <w:tblW w:w="9061" w:type="dxa"/>
-        <w:tblLook w:val="04A0" w:firstRow="1" w:lastRow="0" w:firstColumn="1" w:lastColumn="0" w:noHBand="0" w:noVBand="1"/>
-      </w:tblPr>
-      <w:tblGrid>
-        <w:gridCol w:w="1617"/>
-        <w:gridCol w:w="807"/>
-        <w:gridCol w:w="2212"/>
-        <w:gridCol w:w="1032"/>
-        <w:gridCol w:w="3393"/>
-      </w:tblGrid>
-      <w:tr>
-        <w:trPr>
-          <w:trHeight w:val="354"/>
-        </w:trPr>
-        <w:tc>
-          <w:tcPr>
-            <w:tcW w:w="1617" w:type="dxa"/>
-          </w:tcPr>
-          <w:p>
-            <w:r>
-              <w:t>Identifier</w:t>
-            </w:r>
-          </w:p>
-        </w:tc>
-        <w:tc>
-          <w:tcPr>
-            <w:tcW w:w="807" w:type="dxa"/>
-          </w:tcPr>
-          <w:p>
-            <w:r>
-              <w:t>Type</w:t>
-            </w:r>
-          </w:p>
-          <w:p>
-            <w:r>
-              <w:t>(F/P)</w:t>
-            </w:r>
-          </w:p>
-        </w:tc>
-        <w:tc>
-          <w:tcPr>
-            <w:tcW w:w="2212" w:type="dxa"/>
-          </w:tcPr>
-          <w:p>
-            <w:r>
-              <w:t>Parameters</w:t>
-            </w:r>
-          </w:p>
-        </w:tc>
-        <w:tc>
-          <w:tcPr>
-            <w:tcW w:w="1032" w:type="dxa"/>
-          </w:tcPr>
-          <w:p>
-            <w:r>
-              <w:t>Return</w:t>
-            </w:r>
-          </w:p>
-        </w:tc>
-        <w:tc>
-          <w:tcPr>
-            <w:tcW w:w="3393" w:type="dxa"/>
-          </w:tcPr>
-          <w:p>
-            <w:r>
-              <w:t>What it does</w:t>
-            </w:r>
-          </w:p>
-        </w:tc>
-      </w:tr>
-      <w:tr>
-        <w:trPr>
-          <w:trHeight w:val="753"/>
-        </w:trPr>
-        <w:tc>
-          <w:tcPr>
-            <w:tcW w:w="1617" w:type="dxa"/>
-          </w:tcPr>
-          <w:p/>
-        </w:tc>
-        <w:tc>
-          <w:tcPr>
-            <w:tcW w:w="807" w:type="dxa"/>
-          </w:tcPr>
-          <w:p/>
-        </w:tc>
-        <w:tc>
-          <w:tcPr>
-            <w:tcW w:w="2212" w:type="dxa"/>
-          </w:tcPr>
-          <w:p/>
-        </w:tc>
-        <w:tc>
-          <w:tcPr>
-            <w:tcW w:w="1032" w:type="dxa"/>
-          </w:tcPr>
-          <w:p/>
-        </w:tc>
-        <w:tc>
-          <w:tcPr>
-            <w:tcW w:w="3393" w:type="dxa"/>
-          </w:tcPr>
-          <w:p/>
-        </w:tc>
-      </w:tr>
-      <w:tr>
-        <w:trPr>
-          <w:trHeight w:val="804"/>
-        </w:trPr>
-        <w:tc>
-          <w:tcPr>
-            <w:tcW w:w="1617" w:type="dxa"/>
-          </w:tcPr>
-          <w:p/>
-        </w:tc>
-        <w:tc>
-          <w:tcPr>
-            <w:tcW w:w="807" w:type="dxa"/>
-          </w:tcPr>
-          <w:p/>
-        </w:tc>
-        <w:tc>
-          <w:tcPr>
-            <w:tcW w:w="2212" w:type="dxa"/>
-          </w:tcPr>
-          <w:p/>
-        </w:tc>
-        <w:tc>
-          <w:tcPr>
-            <w:tcW w:w="1032" w:type="dxa"/>
-          </w:tcPr>
-          <w:p/>
+          <w:p>
+            <w:r>
+              <w:t>-&gt;^</w:t>
+            </w:r>
+          </w:p>
         </w:tc>
         <w:tc>
           <w:tcPr>
@@ -3497,7 +4976,11 @@
               <w:right w:val="single" w:sz="4" w:space="0" w:color="auto"/>
             </w:tcBorders>
           </w:tcPr>
-          <w:p/>
+          <w:p>
+            <w:r>
+              <w:t>Does it actually check the four corners in bingo bonus?</w:t>
+            </w:r>
+          </w:p>
         </w:tc>
         <w:tc>
           <w:tcPr>
@@ -3538,7 +5021,11 @@
               <w:right w:val="single" w:sz="4" w:space="0" w:color="auto"/>
             </w:tcBorders>
           </w:tcPr>
-          <w:p/>
+          <w:p>
+            <w:r>
+              <w:t>Does bingo bonus want 2 horizontal lines or just one? (the code says – well done two lines?)</w:t>
+            </w:r>
+          </w:p>
         </w:tc>
         <w:tc>
           <w:tcPr>
@@ -3579,7 +5066,11 @@
               <w:right w:val="single" w:sz="4" w:space="0" w:color="auto"/>
             </w:tcBorders>
           </w:tcPr>
-          <w:p/>
+          <w:p>
+            <w:r>
+              <w:t>Practice menu keeps repeating the menu display when selected</w:t>
+            </w:r>
+          </w:p>
         </w:tc>
         <w:tc>
           <w:tcPr>
@@ -3620,7 +5111,13 @@
               <w:right w:val="single" w:sz="4" w:space="0" w:color="auto"/>
             </w:tcBorders>
           </w:tcPr>
-          <w:p/>
+          <w:p>
+            <w:proofErr w:type="spellStart"/>
+            <w:r>
+              <w:t>Allignment</w:t>
+            </w:r>
+            <w:proofErr w:type="spellEnd"/>
+          </w:p>
         </w:tc>
         <w:tc>
           <w:tcPr>
@@ -3661,7 +5158,12 @@
               <w:right w:val="single" w:sz="4" w:space="0" w:color="auto"/>
             </w:tcBorders>
           </w:tcPr>
-          <w:p/>
+          <w:p>
+            <w:r>
+              <w:lastRenderedPageBreak/>
+              <w:t>Loops to 75 not 90</w:t>
+            </w:r>
+          </w:p>
         </w:tc>
         <w:tc>
           <w:tcPr>
@@ -3702,7 +5204,11 @@
               <w:right w:val="single" w:sz="4" w:space="0" w:color="auto"/>
             </w:tcBorders>
           </w:tcPr>
-          <w:p/>
+          <w:p>
+            <w:r>
+              <w:t>Practice game numbers in wrong order</w:t>
+            </w:r>
+          </w:p>
         </w:tc>
         <w:tc>
           <w:tcPr>
@@ -3743,7 +5249,11 @@
               <w:right w:val="single" w:sz="4" w:space="0" w:color="auto"/>
             </w:tcBorders>
           </w:tcPr>
-          <w:p/>
+          <w:p>
+            <w:r>
+              <w:t>In all classes – uses dim instead of private for all properties</w:t>
+            </w:r>
+          </w:p>
         </w:tc>
         <w:tc>
           <w:tcPr>
@@ -3784,7 +5294,11 @@
               <w:right w:val="single" w:sz="4" w:space="0" w:color="auto"/>
             </w:tcBorders>
           </w:tcPr>
-          <w:p/>
+          <w:p>
+            <w:r>
+              <w:t>Numbers don’t reset when played once and want to play another</w:t>
+            </w:r>
+          </w:p>
         </w:tc>
         <w:tc>
           <w:tcPr>
@@ -3825,7 +5339,11 @@
               <w:right w:val="single" w:sz="4" w:space="0" w:color="auto"/>
             </w:tcBorders>
           </w:tcPr>
-          <w:p/>
+          <w:p>
+            <w:r>
+              <w:t>Good bye user</w:t>
+            </w:r>
+          </w:p>
         </w:tc>
         <w:tc>
           <w:tcPr>
@@ -3988,7 +5506,11 @@
               <w:right w:val="single" w:sz="4" w:space="0" w:color="auto"/>
             </w:tcBorders>
           </w:tcPr>
-          <w:p/>
+          <w:p>
+            <w:r>
+              <w:t>Display all numbers gone through</w:t>
+            </w:r>
+          </w:p>
         </w:tc>
         <w:tc>
           <w:tcPr>
@@ -4029,7 +5551,11 @@
               <w:right w:val="single" w:sz="4" w:space="0" w:color="auto"/>
             </w:tcBorders>
           </w:tcPr>
-          <w:p/>
+          <w:p>
+            <w:r>
+              <w:t>Try catch data entry</w:t>
+            </w:r>
+          </w:p>
         </w:tc>
         <w:tc>
           <w:tcPr>
@@ -4070,7 +5596,11 @@
               <w:right w:val="single" w:sz="4" w:space="0" w:color="auto"/>
             </w:tcBorders>
           </w:tcPr>
-          <w:p/>
+          <w:p>
+            <w:r>
+              <w:t>Use special names - duck</w:t>
+            </w:r>
+          </w:p>
         </w:tc>
         <w:tc>
           <w:tcPr>
@@ -4111,7 +5641,12 @@
               <w:right w:val="single" w:sz="4" w:space="0" w:color="auto"/>
             </w:tcBorders>
           </w:tcPr>
-          <w:p/>
+          <w:p>
+            <w:r>
+              <w:lastRenderedPageBreak/>
+              <w:t>The first time a number is rolled says ‘and next number is…’</w:t>
+            </w:r>
+          </w:p>
         </w:tc>
         <w:tc>
           <w:tcPr>
@@ -4152,7 +5687,11 @@
               <w:right w:val="single" w:sz="4" w:space="0" w:color="auto"/>
             </w:tcBorders>
           </w:tcPr>
-          <w:p/>
+          <w:p>
+            <w:r>
+              <w:t>Have a tally system to see how many times you have lost and how many times you have won</w:t>
+            </w:r>
+          </w:p>
         </w:tc>
         <w:tc>
           <w:tcPr>
@@ -4193,7 +5732,11 @@
               <w:right w:val="single" w:sz="4" w:space="0" w:color="auto"/>
             </w:tcBorders>
           </w:tcPr>
-          <w:p/>
+          <w:p>
+            <w:r>
+              <w:t>Show numbers previous called</w:t>
+            </w:r>
+          </w:p>
         </w:tc>
         <w:tc>
           <w:tcPr>
@@ -4234,7 +5777,11 @@
               <w:right w:val="single" w:sz="4" w:space="0" w:color="auto"/>
             </w:tcBorders>
           </w:tcPr>
-          <w:p/>
+          <w:p>
+            <w:r>
+              <w:t>Add option to show user the rules and how to play</w:t>
+            </w:r>
+          </w:p>
         </w:tc>
         <w:tc>
           <w:tcPr>
@@ -4275,7 +5822,57 @@
               <w:right w:val="single" w:sz="4" w:space="0" w:color="auto"/>
             </w:tcBorders>
           </w:tcPr>
-          <w:p/>
+          <w:p>
+            <w:r>
+              <w:t>Format card</w:t>
+            </w:r>
+          </w:p>
+        </w:tc>
+        <w:tc>
+          <w:tcPr>
+            <w:tcW w:w="4962" w:type="dxa"/>
+            <w:tcBorders>
+              <w:top w:val="single" w:sz="4" w:space="0" w:color="auto"/>
+              <w:left w:val="single" w:sz="4" w:space="0" w:color="auto"/>
+              <w:bottom w:val="single" w:sz="4" w:space="0" w:color="auto"/>
+              <w:right w:val="single" w:sz="4" w:space="0" w:color="auto"/>
+            </w:tcBorders>
+          </w:tcPr>
+          <w:p/>
+        </w:tc>
+        <w:tc>
+          <w:tcPr>
+            <w:tcW w:w="7371" w:type="dxa"/>
+            <w:tcBorders>
+              <w:top w:val="single" w:sz="4" w:space="0" w:color="auto"/>
+              <w:left w:val="single" w:sz="4" w:space="0" w:color="auto"/>
+              <w:bottom w:val="single" w:sz="4" w:space="0" w:color="auto"/>
+              <w:right w:val="single" w:sz="4" w:space="0" w:color="auto"/>
+            </w:tcBorders>
+          </w:tcPr>
+          <w:p/>
+        </w:tc>
+      </w:tr>
+      <w:tr>
+        <w:trPr>
+          <w:trHeight w:val="1680"/>
+        </w:trPr>
+        <w:tc>
+          <w:tcPr>
+            <w:tcW w:w="2439" w:type="dxa"/>
+            <w:tcBorders>
+              <w:top w:val="single" w:sz="4" w:space="0" w:color="auto"/>
+              <w:left w:val="single" w:sz="4" w:space="0" w:color="auto"/>
+              <w:bottom w:val="single" w:sz="4" w:space="0" w:color="auto"/>
+              <w:right w:val="single" w:sz="4" w:space="0" w:color="auto"/>
+            </w:tcBorders>
+          </w:tcPr>
+          <w:p>
+            <w:r>
+              <w:lastRenderedPageBreak/>
+              <w:t>Visually cross out the card</w:t>
+            </w:r>
+          </w:p>
         </w:tc>
         <w:tc>
           <w:tcPr>
@@ -4321,6 +5918,118 @@
 <file path=word/numbering.xml><?xml version="1.0" encoding="utf-8"?>
 <w:numbering xmlns:wpc="http://schemas.microsoft.com/office/word/2010/wordprocessingCanvas" xmlns:cx="http://schemas.microsoft.com/office/drawing/2014/chartex" xmlns:cx1="http://schemas.microsoft.com/office/drawing/2015/9/8/chartex" xmlns:cx2="http://schemas.microsoft.com/office/drawing/2015/10/21/chartex" xmlns:cx3="http://schemas.microsoft.com/office/drawing/2016/5/9/chartex" xmlns:cx4="http://schemas.microsoft.com/office/drawing/2016/5/10/chartex" xmlns:cx5="http://schemas.microsoft.com/office/drawing/2016/5/11/chartex" xmlns:cx6="http://schemas.microsoft.com/office/drawing/2016/5/12/chartex" xmlns:cx7="http://schemas.microsoft.com/office/drawing/2016/5/13/chartex" xmlns:cx8="http://schemas.microsoft.com/office/drawing/2016/5/14/chartex" xmlns:mc="http://schemas.openxmlformats.org/markup-compatibility/2006" xmlns:aink="http://schemas.microsoft.com/office/drawing/2016/ink" xmlns:am3d="http://schemas.microsoft.com/office/drawing/2017/model3d" xmlns:o="urn:schemas-microsoft-com:office:office" xmlns:r="http://schemas.openxmlformats.org/officeDocument/2006/relationships" xmlns:m="http://schemas.openxmlformats.org/officeDocument/2006/math" xmlns:v="urn:schemas-microsoft-com:vml" xmlns:wp14="http://schemas.microsoft.com/office/word/2010/wordprocessingDrawing" xmlns:wp="http://schemas.openxmlformats.org/drawingml/2006/wordprocessingDrawing" xmlns:w10="urn:schemas-microsoft-com:office:word" xmlns:w="http://schemas.openxmlformats.org/wordprocessingml/2006/main" xmlns:w14="http://schemas.microsoft.com/office/word/2010/wordml" xmlns:w15="http://schemas.microsoft.com/office/word/2012/wordml" xmlns:w16cid="http://schemas.microsoft.com/office/word/2016/wordml/cid" xmlns:w16se="http://schemas.microsoft.com/office/word/2015/wordml/symex" xmlns:wpg="http://schemas.microsoft.com/office/word/2010/wordprocessingGroup" xmlns:wpi="http://schemas.microsoft.com/office/word/2010/wordprocessingInk" xmlns:wne="http://schemas.microsoft.com/office/word/2006/wordml" xmlns:wps="http://schemas.microsoft.com/office/word/2010/wordprocessingShape" mc:Ignorable="w14 w15 w16se w16cid wp14">
   <w:abstractNum w:abstractNumId="0" w15:restartNumberingAfterBreak="0">
+    <w:nsid w:val="1362402A"/>
+    <w:multiLevelType w:val="hybridMultilevel"/>
+    <w:tmpl w:val="FCE0B426"/>
+    <w:lvl w:ilvl="0" w:tplc="401CDBFC">
+      <w:numFmt w:val="bullet"/>
+      <w:lvlText w:val=""/>
+      <w:lvlJc w:val="left"/>
+      <w:pPr>
+        <w:ind w:left="720" w:hanging="360"/>
+      </w:pPr>
+      <w:rPr>
+        <w:rFonts w:ascii="Wingdings" w:eastAsiaTheme="minorHAnsi" w:hAnsi="Wingdings" w:cstheme="minorBidi" w:hint="default"/>
+      </w:rPr>
+    </w:lvl>
+    <w:lvl w:ilvl="1" w:tplc="04090003" w:tentative="1">
+      <w:start w:val="1"/>
+      <w:numFmt w:val="bullet"/>
+      <w:lvlText w:val="o"/>
+      <w:lvlJc w:val="left"/>
+      <w:pPr>
+        <w:ind w:left="1440" w:hanging="360"/>
+      </w:pPr>
+      <w:rPr>
+        <w:rFonts w:ascii="Courier New" w:hAnsi="Courier New" w:cs="Courier New" w:hint="default"/>
+      </w:rPr>
+    </w:lvl>
+    <w:lvl w:ilvl="2" w:tplc="04090005" w:tentative="1">
+      <w:start w:val="1"/>
+      <w:numFmt w:val="bullet"/>
+      <w:lvlText w:val=""/>
+      <w:lvlJc w:val="left"/>
+      <w:pPr>
+        <w:ind w:left="2160" w:hanging="360"/>
+      </w:pPr>
+      <w:rPr>
+        <w:rFonts w:ascii="Wingdings" w:hAnsi="Wingdings" w:hint="default"/>
+      </w:rPr>
+    </w:lvl>
+    <w:lvl w:ilvl="3" w:tplc="04090001" w:tentative="1">
+      <w:start w:val="1"/>
+      <w:numFmt w:val="bullet"/>
+      <w:lvlText w:val=""/>
+      <w:lvlJc w:val="left"/>
+      <w:pPr>
+        <w:ind w:left="2880" w:hanging="360"/>
+      </w:pPr>
+      <w:rPr>
+        <w:rFonts w:ascii="Symbol" w:hAnsi="Symbol" w:hint="default"/>
+      </w:rPr>
+    </w:lvl>
+    <w:lvl w:ilvl="4" w:tplc="04090003" w:tentative="1">
+      <w:start w:val="1"/>
+      <w:numFmt w:val="bullet"/>
+      <w:lvlText w:val="o"/>
+      <w:lvlJc w:val="left"/>
+      <w:pPr>
+        <w:ind w:left="3600" w:hanging="360"/>
+      </w:pPr>
+      <w:rPr>
+        <w:rFonts w:ascii="Courier New" w:hAnsi="Courier New" w:cs="Courier New" w:hint="default"/>
+      </w:rPr>
+    </w:lvl>
+    <w:lvl w:ilvl="5" w:tplc="04090005" w:tentative="1">
+      <w:start w:val="1"/>
+      <w:numFmt w:val="bullet"/>
+      <w:lvlText w:val=""/>
+      <w:lvlJc w:val="left"/>
+      <w:pPr>
+        <w:ind w:left="4320" w:hanging="360"/>
+      </w:pPr>
+      <w:rPr>
+        <w:rFonts w:ascii="Wingdings" w:hAnsi="Wingdings" w:hint="default"/>
+      </w:rPr>
+    </w:lvl>
+    <w:lvl w:ilvl="6" w:tplc="04090001" w:tentative="1">
+      <w:start w:val="1"/>
+      <w:numFmt w:val="bullet"/>
+      <w:lvlText w:val=""/>
+      <w:lvlJc w:val="left"/>
+      <w:pPr>
+        <w:ind w:left="5040" w:hanging="360"/>
+      </w:pPr>
+      <w:rPr>
+        <w:rFonts w:ascii="Symbol" w:hAnsi="Symbol" w:hint="default"/>
+      </w:rPr>
+    </w:lvl>
+    <w:lvl w:ilvl="7" w:tplc="04090003" w:tentative="1">
+      <w:start w:val="1"/>
+      <w:numFmt w:val="bullet"/>
+      <w:lvlText w:val="o"/>
+      <w:lvlJc w:val="left"/>
+      <w:pPr>
+        <w:ind w:left="5760" w:hanging="360"/>
+      </w:pPr>
+      <w:rPr>
+        <w:rFonts w:ascii="Courier New" w:hAnsi="Courier New" w:cs="Courier New" w:hint="default"/>
+      </w:rPr>
+    </w:lvl>
+    <w:lvl w:ilvl="8" w:tplc="04090005" w:tentative="1">
+      <w:start w:val="1"/>
+      <w:numFmt w:val="bullet"/>
+      <w:lvlText w:val=""/>
+      <w:lvlJc w:val="left"/>
+      <w:pPr>
+        <w:ind w:left="6480" w:hanging="360"/>
+      </w:pPr>
+      <w:rPr>
+        <w:rFonts w:ascii="Wingdings" w:hAnsi="Wingdings" w:hint="default"/>
+      </w:rPr>
+    </w:lvl>
+  </w:abstractNum>
+  <w:abstractNum w:abstractNumId="1" w15:restartNumberingAfterBreak="0">
     <w:nsid w:val="151A3F60"/>
     <w:multiLevelType w:val="hybridMultilevel"/>
     <w:tmpl w:val="EFEA7EDE"/>
@@ -4433,8 +6142,241 @@
       </w:rPr>
     </w:lvl>
   </w:abstractNum>
+  <w:abstractNum w:abstractNumId="2" w15:restartNumberingAfterBreak="0">
+    <w:nsid w:val="68B64D2F"/>
+    <w:multiLevelType w:val="hybridMultilevel"/>
+    <w:tmpl w:val="13D63B4E"/>
+    <w:lvl w:ilvl="0" w:tplc="12883650">
+      <w:numFmt w:val="bullet"/>
+      <w:lvlText w:val="-"/>
+      <w:lvlJc w:val="left"/>
+      <w:pPr>
+        <w:ind w:left="720" w:hanging="360"/>
+      </w:pPr>
+      <w:rPr>
+        <w:rFonts w:ascii="Calibri" w:eastAsiaTheme="minorHAnsi" w:hAnsi="Calibri" w:cs="Calibri" w:hint="default"/>
+      </w:rPr>
+    </w:lvl>
+    <w:lvl w:ilvl="1" w:tplc="04090003" w:tentative="1">
+      <w:start w:val="1"/>
+      <w:numFmt w:val="bullet"/>
+      <w:lvlText w:val="o"/>
+      <w:lvlJc w:val="left"/>
+      <w:pPr>
+        <w:ind w:left="1440" w:hanging="360"/>
+      </w:pPr>
+      <w:rPr>
+        <w:rFonts w:ascii="Courier New" w:hAnsi="Courier New" w:cs="Courier New" w:hint="default"/>
+      </w:rPr>
+    </w:lvl>
+    <w:lvl w:ilvl="2" w:tplc="04090005" w:tentative="1">
+      <w:start w:val="1"/>
+      <w:numFmt w:val="bullet"/>
+      <w:lvlText w:val=""/>
+      <w:lvlJc w:val="left"/>
+      <w:pPr>
+        <w:ind w:left="2160" w:hanging="360"/>
+      </w:pPr>
+      <w:rPr>
+        <w:rFonts w:ascii="Wingdings" w:hAnsi="Wingdings" w:hint="default"/>
+      </w:rPr>
+    </w:lvl>
+    <w:lvl w:ilvl="3" w:tplc="04090001" w:tentative="1">
+      <w:start w:val="1"/>
+      <w:numFmt w:val="bullet"/>
+      <w:lvlText w:val=""/>
+      <w:lvlJc w:val="left"/>
+      <w:pPr>
+        <w:ind w:left="2880" w:hanging="360"/>
+      </w:pPr>
+      <w:rPr>
+        <w:rFonts w:ascii="Symbol" w:hAnsi="Symbol" w:hint="default"/>
+      </w:rPr>
+    </w:lvl>
+    <w:lvl w:ilvl="4" w:tplc="04090003" w:tentative="1">
+      <w:start w:val="1"/>
+      <w:numFmt w:val="bullet"/>
+      <w:lvlText w:val="o"/>
+      <w:lvlJc w:val="left"/>
+      <w:pPr>
+        <w:ind w:left="3600" w:hanging="360"/>
+      </w:pPr>
+      <w:rPr>
+        <w:rFonts w:ascii="Courier New" w:hAnsi="Courier New" w:cs="Courier New" w:hint="default"/>
+      </w:rPr>
+    </w:lvl>
+    <w:lvl w:ilvl="5" w:tplc="04090005" w:tentative="1">
+      <w:start w:val="1"/>
+      <w:numFmt w:val="bullet"/>
+      <w:lvlText w:val=""/>
+      <w:lvlJc w:val="left"/>
+      <w:pPr>
+        <w:ind w:left="4320" w:hanging="360"/>
+      </w:pPr>
+      <w:rPr>
+        <w:rFonts w:ascii="Wingdings" w:hAnsi="Wingdings" w:hint="default"/>
+      </w:rPr>
+    </w:lvl>
+    <w:lvl w:ilvl="6" w:tplc="04090001" w:tentative="1">
+      <w:start w:val="1"/>
+      <w:numFmt w:val="bullet"/>
+      <w:lvlText w:val=""/>
+      <w:lvlJc w:val="left"/>
+      <w:pPr>
+        <w:ind w:left="5040" w:hanging="360"/>
+      </w:pPr>
+      <w:rPr>
+        <w:rFonts w:ascii="Symbol" w:hAnsi="Symbol" w:hint="default"/>
+      </w:rPr>
+    </w:lvl>
+    <w:lvl w:ilvl="7" w:tplc="04090003" w:tentative="1">
+      <w:start w:val="1"/>
+      <w:numFmt w:val="bullet"/>
+      <w:lvlText w:val="o"/>
+      <w:lvlJc w:val="left"/>
+      <w:pPr>
+        <w:ind w:left="5760" w:hanging="360"/>
+      </w:pPr>
+      <w:rPr>
+        <w:rFonts w:ascii="Courier New" w:hAnsi="Courier New" w:cs="Courier New" w:hint="default"/>
+      </w:rPr>
+    </w:lvl>
+    <w:lvl w:ilvl="8" w:tplc="04090005" w:tentative="1">
+      <w:start w:val="1"/>
+      <w:numFmt w:val="bullet"/>
+      <w:lvlText w:val=""/>
+      <w:lvlJc w:val="left"/>
+      <w:pPr>
+        <w:ind w:left="6480" w:hanging="360"/>
+      </w:pPr>
+      <w:rPr>
+        <w:rFonts w:ascii="Wingdings" w:hAnsi="Wingdings" w:hint="default"/>
+      </w:rPr>
+    </w:lvl>
+  </w:abstractNum>
+  <w:abstractNum w:abstractNumId="3" w15:restartNumberingAfterBreak="0">
+    <w:nsid w:val="7EED28B7"/>
+    <w:multiLevelType w:val="hybridMultilevel"/>
+    <w:tmpl w:val="4386EFF4"/>
+    <w:lvl w:ilvl="0" w:tplc="FBCC619E">
+      <w:numFmt w:val="bullet"/>
+      <w:lvlText w:val=""/>
+      <w:lvlJc w:val="left"/>
+      <w:pPr>
+        <w:ind w:left="720" w:hanging="360"/>
+      </w:pPr>
+      <w:rPr>
+        <w:rFonts w:ascii="Wingdings" w:eastAsiaTheme="minorHAnsi" w:hAnsi="Wingdings" w:cstheme="minorBidi" w:hint="default"/>
+      </w:rPr>
+    </w:lvl>
+    <w:lvl w:ilvl="1" w:tplc="04090003" w:tentative="1">
+      <w:start w:val="1"/>
+      <w:numFmt w:val="bullet"/>
+      <w:lvlText w:val="o"/>
+      <w:lvlJc w:val="left"/>
+      <w:pPr>
+        <w:ind w:left="1440" w:hanging="360"/>
+      </w:pPr>
+      <w:rPr>
+        <w:rFonts w:ascii="Courier New" w:hAnsi="Courier New" w:cs="Courier New" w:hint="default"/>
+      </w:rPr>
+    </w:lvl>
+    <w:lvl w:ilvl="2" w:tplc="04090005" w:tentative="1">
+      <w:start w:val="1"/>
+      <w:numFmt w:val="bullet"/>
+      <w:lvlText w:val=""/>
+      <w:lvlJc w:val="left"/>
+      <w:pPr>
+        <w:ind w:left="2160" w:hanging="360"/>
+      </w:pPr>
+      <w:rPr>
+        <w:rFonts w:ascii="Wingdings" w:hAnsi="Wingdings" w:hint="default"/>
+      </w:rPr>
+    </w:lvl>
+    <w:lvl w:ilvl="3" w:tplc="04090001" w:tentative="1">
+      <w:start w:val="1"/>
+      <w:numFmt w:val="bullet"/>
+      <w:lvlText w:val=""/>
+      <w:lvlJc w:val="left"/>
+      <w:pPr>
+        <w:ind w:left="2880" w:hanging="360"/>
+      </w:pPr>
+      <w:rPr>
+        <w:rFonts w:ascii="Symbol" w:hAnsi="Symbol" w:hint="default"/>
+      </w:rPr>
+    </w:lvl>
+    <w:lvl w:ilvl="4" w:tplc="04090003" w:tentative="1">
+      <w:start w:val="1"/>
+      <w:numFmt w:val="bullet"/>
+      <w:lvlText w:val="o"/>
+      <w:lvlJc w:val="left"/>
+      <w:pPr>
+        <w:ind w:left="3600" w:hanging="360"/>
+      </w:pPr>
+      <w:rPr>
+        <w:rFonts w:ascii="Courier New" w:hAnsi="Courier New" w:cs="Courier New" w:hint="default"/>
+      </w:rPr>
+    </w:lvl>
+    <w:lvl w:ilvl="5" w:tplc="04090005" w:tentative="1">
+      <w:start w:val="1"/>
+      <w:numFmt w:val="bullet"/>
+      <w:lvlText w:val=""/>
+      <w:lvlJc w:val="left"/>
+      <w:pPr>
+        <w:ind w:left="4320" w:hanging="360"/>
+      </w:pPr>
+      <w:rPr>
+        <w:rFonts w:ascii="Wingdings" w:hAnsi="Wingdings" w:hint="default"/>
+      </w:rPr>
+    </w:lvl>
+    <w:lvl w:ilvl="6" w:tplc="04090001" w:tentative="1">
+      <w:start w:val="1"/>
+      <w:numFmt w:val="bullet"/>
+      <w:lvlText w:val=""/>
+      <w:lvlJc w:val="left"/>
+      <w:pPr>
+        <w:ind w:left="5040" w:hanging="360"/>
+      </w:pPr>
+      <w:rPr>
+        <w:rFonts w:ascii="Symbol" w:hAnsi="Symbol" w:hint="default"/>
+      </w:rPr>
+    </w:lvl>
+    <w:lvl w:ilvl="7" w:tplc="04090003" w:tentative="1">
+      <w:start w:val="1"/>
+      <w:numFmt w:val="bullet"/>
+      <w:lvlText w:val="o"/>
+      <w:lvlJc w:val="left"/>
+      <w:pPr>
+        <w:ind w:left="5760" w:hanging="360"/>
+      </w:pPr>
+      <w:rPr>
+        <w:rFonts w:ascii="Courier New" w:hAnsi="Courier New" w:cs="Courier New" w:hint="default"/>
+      </w:rPr>
+    </w:lvl>
+    <w:lvl w:ilvl="8" w:tplc="04090005" w:tentative="1">
+      <w:start w:val="1"/>
+      <w:numFmt w:val="bullet"/>
+      <w:lvlText w:val=""/>
+      <w:lvlJc w:val="left"/>
+      <w:pPr>
+        <w:ind w:left="6480" w:hanging="360"/>
+      </w:pPr>
+      <w:rPr>
+        <w:rFonts w:ascii="Wingdings" w:hAnsi="Wingdings" w:hint="default"/>
+      </w:rPr>
+    </w:lvl>
+  </w:abstractNum>
   <w:num w:numId="1">
+    <w:abstractNumId w:val="1"/>
+  </w:num>
+  <w:num w:numId="2">
+    <w:abstractNumId w:val="2"/>
+  </w:num>
+  <w:num w:numId="3">
     <w:abstractNumId w:val="0"/>
+  </w:num>
+  <w:num w:numId="4">
+    <w:abstractNumId w:val="3"/>
   </w:num>
 </w:numbering>
 </file>
@@ -4456,7 +6398,7 @@
       </w:pPr>
     </w:pPrDefault>
   </w:docDefaults>
-  <w:latentStyles w:defLockedState="0" w:defUIPriority="99" w:defSemiHidden="0" w:defUnhideWhenUsed="0" w:defQFormat="0" w:count="375">
+  <w:latentStyles w:defLockedState="0" w:defUIPriority="99" w:defSemiHidden="0" w:defUnhideWhenUsed="0" w:defQFormat="0" w:count="376">
     <w:lsdException w:name="Normal" w:uiPriority="0" w:qFormat="1"/>
     <w:lsdException w:name="heading 1" w:uiPriority="9" w:qFormat="1"/>
     <w:lsdException w:name="heading 2" w:semiHidden="1" w:uiPriority="9" w:unhideWhenUsed="1" w:qFormat="1"/>
@@ -4562,7 +6504,6 @@
     <w:lsdException w:name="HTML Sample" w:semiHidden="1" w:unhideWhenUsed="1"/>
     <w:lsdException w:name="HTML Typewriter" w:semiHidden="1" w:unhideWhenUsed="1"/>
     <w:lsdException w:name="HTML Variable" w:semiHidden="1" w:unhideWhenUsed="1"/>
-    <w:lsdException w:name="Normal Table" w:semiHidden="1" w:unhideWhenUsed="1"/>
     <w:lsdException w:name="annotation subject" w:semiHidden="1" w:unhideWhenUsed="1"/>
     <w:lsdException w:name="No List" w:semiHidden="1" w:unhideWhenUsed="1"/>
     <w:lsdException w:name="Outline List 1" w:semiHidden="1" w:unhideWhenUsed="1"/>
@@ -4609,10 +6550,8 @@
     <w:lsdException w:name="Table Subtle 2" w:semiHidden="1" w:unhideWhenUsed="1"/>
     <w:lsdException w:name="Table Web 1" w:semiHidden="1" w:unhideWhenUsed="1"/>
     <w:lsdException w:name="Table Web 2" w:semiHidden="1" w:unhideWhenUsed="1"/>
-    <w:lsdException w:name="Table Web 3" w:semiHidden="1" w:unhideWhenUsed="1"/>
     <w:lsdException w:name="Balloon Text" w:semiHidden="1" w:unhideWhenUsed="1"/>
     <w:lsdException w:name="Table Grid" w:uiPriority="59"/>
-    <w:lsdException w:name="Table Theme" w:semiHidden="1" w:unhideWhenUsed="1"/>
     <w:lsdException w:name="Placeholder Text" w:semiHidden="1"/>
     <w:lsdException w:name="No Spacing" w:uiPriority="1" w:qFormat="1"/>
     <w:lsdException w:name="Light Shading" w:uiPriority="60"/>
@@ -4832,6 +6771,7 @@
     <w:lsdException w:name="Smart Hyperlink" w:semiHidden="1" w:unhideWhenUsed="1"/>
     <w:lsdException w:name="Hashtag" w:semiHidden="1" w:unhideWhenUsed="1"/>
     <w:lsdException w:name="Unresolved Mention" w:semiHidden="1" w:unhideWhenUsed="1"/>
+    <w:lsdException w:name="Smart Link" w:semiHidden="1" w:unhideWhenUsed="1"/>
   </w:latentStyles>
   <w:style w:type="paragraph" w:default="1" w:styleId="Normal">
     <w:name w:val="Normal"/>
@@ -4907,6 +6847,36 @@
       <w:ind w:left="720"/>
       <w:contextualSpacing/>
     </w:pPr>
+  </w:style>
+  <w:style w:type="paragraph" w:styleId="BalloonText">
+    <w:name w:val="Balloon Text"/>
+    <w:basedOn w:val="Normal"/>
+    <w:link w:val="BalloonTextChar"/>
+    <w:uiPriority w:val="99"/>
+    <w:semiHidden/>
+    <w:unhideWhenUsed/>
+    <w:rsid w:val="00C35010"/>
+    <w:pPr>
+      <w:spacing w:after="0" w:line="240" w:lineRule="auto"/>
+    </w:pPr>
+    <w:rPr>
+      <w:rFonts w:ascii="Segoe UI" w:hAnsi="Segoe UI" w:cs="Segoe UI"/>
+      <w:sz w:val="18"/>
+      <w:szCs w:val="18"/>
+    </w:rPr>
+  </w:style>
+  <w:style w:type="character" w:customStyle="1" w:styleId="BalloonTextChar">
+    <w:name w:val="Balloon Text Char"/>
+    <w:basedOn w:val="DefaultParagraphFont"/>
+    <w:link w:val="BalloonText"/>
+    <w:uiPriority w:val="99"/>
+    <w:semiHidden/>
+    <w:rsid w:val="00C35010"/>
+    <w:rPr>
+      <w:rFonts w:ascii="Segoe UI" w:hAnsi="Segoe UI" w:cs="Segoe UI"/>
+      <w:sz w:val="18"/>
+      <w:szCs w:val="18"/>
+    </w:rPr>
   </w:style>
 </w:styles>
 </file>

</xml_diff>

<commit_message>
comments on skeleton program
</commit_message>
<xml_diff>
--- a/Bingo Sim Pre-Release Research Document.docx
+++ b/Bingo Sim Pre-Release Research Document.docx
@@ -2094,9 +2094,9 @@
       <w:tblGrid>
         <w:gridCol w:w="1736"/>
         <w:gridCol w:w="1375"/>
-        <w:gridCol w:w="1977"/>
+        <w:gridCol w:w="1966"/>
         <w:gridCol w:w="1428"/>
-        <w:gridCol w:w="2545"/>
+        <w:gridCol w:w="2556"/>
       </w:tblGrid>
       <w:tr>
         <w:trPr>
@@ -2361,10 +2361,7 @@
           </w:tcPr>
           <w:p>
             <w:r>
-              <w:rPr>
-                <w:highlight w:val="yellow"/>
-              </w:rPr>
-              <w:t>!Can someone please help! thanks</w:t>
+              <w:t>Assign row numbers – if there are duplicates, a new number is called essentially</w:t>
             </w:r>
           </w:p>
         </w:tc>
@@ -2401,6 +2398,8 @@
             <w:r>
               <w:t>dataset (Integer), Size (integer</w:t>
             </w:r>
+            <w:bookmarkStart w:id="0" w:name="_GoBack"/>
+            <w:bookmarkEnd w:id="0"/>
           </w:p>
         </w:tc>
         <w:tc>
@@ -4577,8 +4576,6 @@
             <w:r>
               <w:t>generate a random number within a range</w:t>
             </w:r>
-            <w:bookmarkStart w:id="0" w:name="_GoBack"/>
-            <w:bookmarkEnd w:id="0"/>
           </w:p>
         </w:tc>
       </w:tr>

</xml_diff>